<commit_message>
Correct the mistakes in Documentation
</commit_message>
<xml_diff>
--- a/Documentation & Presentation/Documentation - Team IGNITY.docx
+++ b/Documentation & Presentation/Documentation - Team IGNITY.docx
@@ -1,6 +1,6 @@
 
 <file path=word/document.xml><?xml version="1.0" encoding="utf-8"?>
-<w:document xmlns:wpc="http://schemas.microsoft.com/office/word/2010/wordprocessingCanvas" xmlns:cx="http://schemas.microsoft.com/office/drawing/2014/chartex" xmlns:cx1="http://schemas.microsoft.com/office/drawing/2015/9/8/chartex" xmlns:cx2="http://schemas.microsoft.com/office/drawing/2015/10/21/chartex" xmlns:cx3="http://schemas.microsoft.com/office/drawing/2016/5/9/chartex" xmlns:cx4="http://schemas.microsoft.com/office/drawing/2016/5/10/chartex" xmlns:cx5="http://schemas.microsoft.com/office/drawing/2016/5/11/chartex" xmlns:cx6="http://schemas.microsoft.com/office/drawing/2016/5/12/chartex" xmlns:cx7="http://schemas.microsoft.com/office/drawing/2016/5/13/chartex" xmlns:cx8="http://schemas.microsoft.com/office/drawing/2016/5/14/chartex" xmlns:mc="http://schemas.openxmlformats.org/markup-compatibility/2006" xmlns:aink="http://schemas.microsoft.com/office/drawing/2016/ink" xmlns:am3d="http://schemas.microsoft.com/office/drawing/2017/model3d" xmlns:o="urn:schemas-microsoft-com:office:office" xmlns:r="http://schemas.openxmlformats.org/officeDocument/2006/relationships" xmlns:m="http://schemas.openxmlformats.org/officeDocument/2006/math" xmlns:v="urn:schemas-microsoft-com:vml" xmlns:wp14="http://schemas.microsoft.com/office/word/2010/wordprocessingDrawing" xmlns:wp="http://schemas.openxmlformats.org/drawingml/2006/wordprocessingDrawing" xmlns:w10="urn:schemas-microsoft-com:office:word" xmlns:w="http://schemas.openxmlformats.org/wordprocessingml/2006/main" xmlns:w14="http://schemas.microsoft.com/office/word/2010/wordml" xmlns:w15="http://schemas.microsoft.com/office/word/2012/wordml" xmlns:w16cex="http://schemas.microsoft.com/office/word/2018/wordml/cex" xmlns:w16cid="http://schemas.microsoft.com/office/word/2016/wordml/cid" xmlns:w16="http://schemas.microsoft.com/office/word/2018/wordml" xmlns:w16sdtdh="http://schemas.microsoft.com/office/word/2020/wordml/sdtdatahash" xmlns:w16se="http://schemas.microsoft.com/office/word/2015/wordml/symex" xmlns:wpg="http://schemas.microsoft.com/office/word/2010/wordprocessingGroup" xmlns:wpi="http://schemas.microsoft.com/office/word/2010/wordprocessingInk" xmlns:wne="http://schemas.microsoft.com/office/word/2006/wordml" xmlns:wps="http://schemas.microsoft.com/office/word/2010/wordprocessingShape" mc:Ignorable="w14 w15 w16se w16cid w16 w16cex w16sdtdh wp14">
+<w:document xmlns:wpc="http://schemas.microsoft.com/office/word/2010/wordprocessingCanvas" xmlns:cx="http://schemas.microsoft.com/office/drawing/2014/chartex" xmlns:mc="http://schemas.openxmlformats.org/markup-compatibility/2006" xmlns:o="urn:schemas-microsoft-com:office:office" xmlns:r="http://schemas.openxmlformats.org/officeDocument/2006/relationships" xmlns:m="http://schemas.openxmlformats.org/officeDocument/2006/math" xmlns:v="urn:schemas-microsoft-com:vml" xmlns:wp14="http://schemas.microsoft.com/office/word/2010/wordprocessingDrawing" xmlns:wp="http://schemas.openxmlformats.org/drawingml/2006/wordprocessingDrawing" xmlns:w10="urn:schemas-microsoft-com:office:word" xmlns:w="http://schemas.openxmlformats.org/wordprocessingml/2006/main" xmlns:w14="http://schemas.microsoft.com/office/word/2010/wordml" xmlns:w15="http://schemas.microsoft.com/office/word/2012/wordml" xmlns:w16se="http://schemas.microsoft.com/office/word/2015/wordml/symex" xmlns:wpg="http://schemas.microsoft.com/office/word/2010/wordprocessingGroup" xmlns:wpi="http://schemas.microsoft.com/office/word/2010/wordprocessingInk" xmlns:wne="http://schemas.microsoft.com/office/word/2006/wordml" xmlns:wps="http://schemas.microsoft.com/office/word/2010/wordprocessingShape" mc:Ignorable="w14 w15 w16se wp14">
   <w:body>
     <w:p>
       <w:r>
@@ -168,7 +168,7 @@
               </wp:anchor>
             </w:drawing>
           </mc:Choice>
-          <mc:Fallback>
+          <mc:Fallback xmlns:w16sdtdh="http://schemas.microsoft.com/office/word/2020/wordml/sdtdatahash" xmlns:w16="http://schemas.microsoft.com/office/word/2018/wordml" xmlns:w16cid="http://schemas.microsoft.com/office/word/2016/wordml/cid" xmlns:w16cex="http://schemas.microsoft.com/office/word/2018/wordml/cex" xmlns:am3d="http://schemas.microsoft.com/office/drawing/2017/model3d" xmlns:aink="http://schemas.microsoft.com/office/drawing/2016/ink" xmlns:cx8="http://schemas.microsoft.com/office/drawing/2016/5/14/chartex" xmlns:cx7="http://schemas.microsoft.com/office/drawing/2016/5/13/chartex" xmlns:cx6="http://schemas.microsoft.com/office/drawing/2016/5/12/chartex" xmlns:cx5="http://schemas.microsoft.com/office/drawing/2016/5/11/chartex" xmlns:cx4="http://schemas.microsoft.com/office/drawing/2016/5/10/chartex" xmlns:cx3="http://schemas.microsoft.com/office/drawing/2016/5/9/chartex" xmlns:cx2="http://schemas.microsoft.com/office/drawing/2015/10/21/chartex" xmlns:cx1="http://schemas.microsoft.com/office/drawing/2015/9/8/chartex">
             <w:pict>
               <v:shapetype w14:anchorId="123EA360" id="_x0000_t202" coordsize="21600,21600" o:spt="202" path="m,l,21600r21600,l21600,xe">
                 <v:stroke joinstyle="miter"/>
@@ -360,7 +360,7 @@
               </wp:anchor>
             </w:drawing>
           </mc:Choice>
-          <mc:Fallback>
+          <mc:Fallback xmlns:w16sdtdh="http://schemas.microsoft.com/office/word/2020/wordml/sdtdatahash" xmlns:w16="http://schemas.microsoft.com/office/word/2018/wordml" xmlns:w16cid="http://schemas.microsoft.com/office/word/2016/wordml/cid" xmlns:w16cex="http://schemas.microsoft.com/office/word/2018/wordml/cex" xmlns:am3d="http://schemas.microsoft.com/office/drawing/2017/model3d" xmlns:aink="http://schemas.microsoft.com/office/drawing/2016/ink" xmlns:cx8="http://schemas.microsoft.com/office/drawing/2016/5/14/chartex" xmlns:cx7="http://schemas.microsoft.com/office/drawing/2016/5/13/chartex" xmlns:cx6="http://schemas.microsoft.com/office/drawing/2016/5/12/chartex" xmlns:cx5="http://schemas.microsoft.com/office/drawing/2016/5/11/chartex" xmlns:cx4="http://schemas.microsoft.com/office/drawing/2016/5/10/chartex" xmlns:cx3="http://schemas.microsoft.com/office/drawing/2016/5/9/chartex" xmlns:cx2="http://schemas.microsoft.com/office/drawing/2015/10/21/chartex" xmlns:cx1="http://schemas.microsoft.com/office/drawing/2015/9/8/chartex">
             <w:pict>
               <v:rect w14:anchorId="31560159" id="Rectangle 8" o:spid="_x0000_s1026" style="position:absolute;margin-left:333.45pt;margin-top:729.45pt;width:191.05pt;height:41.85pt;z-index:-251663360;visibility:visible;mso-wrap-style:square;mso-width-percent:0;mso-height-percent:0;mso-wrap-distance-left:9pt;mso-wrap-distance-top:0;mso-wrap-distance-right:9pt;mso-wrap-distance-bottom:0;mso-position-horizontal:absolute;mso-position-horizontal-relative:text;mso-position-vertical:absolute;mso-position-vertical-relative:text;mso-width-percent:0;mso-height-percent:0;mso-width-relative:margin;mso-height-relative:margin;v-text-anchor:middle" o:gfxdata="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" fillcolor="#faa731" stroked="f" strokeweight="1pt"/>
             </w:pict>
@@ -458,7 +458,7 @@
               </wp:anchor>
             </w:drawing>
           </mc:Choice>
-          <mc:Fallback>
+          <mc:Fallback xmlns:w16sdtdh="http://schemas.microsoft.com/office/word/2020/wordml/sdtdatahash" xmlns:w16="http://schemas.microsoft.com/office/word/2018/wordml" xmlns:w16cid="http://schemas.microsoft.com/office/word/2016/wordml/cid" xmlns:w16cex="http://schemas.microsoft.com/office/word/2018/wordml/cex" xmlns:am3d="http://schemas.microsoft.com/office/drawing/2017/model3d" xmlns:aink="http://schemas.microsoft.com/office/drawing/2016/ink" xmlns:cx8="http://schemas.microsoft.com/office/drawing/2016/5/14/chartex" xmlns:cx7="http://schemas.microsoft.com/office/drawing/2016/5/13/chartex" xmlns:cx6="http://schemas.microsoft.com/office/drawing/2016/5/12/chartex" xmlns:cx5="http://schemas.microsoft.com/office/drawing/2016/5/11/chartex" xmlns:cx4="http://schemas.microsoft.com/office/drawing/2016/5/10/chartex" xmlns:cx3="http://schemas.microsoft.com/office/drawing/2016/5/9/chartex" xmlns:cx2="http://schemas.microsoft.com/office/drawing/2015/10/21/chartex" xmlns:cx1="http://schemas.microsoft.com/office/drawing/2015/9/8/chartex">
             <w:pict>
               <v:shape w14:anchorId="209EC0D0" id="_x0000_s1027" type="#_x0000_t202" style="position:absolute;margin-left:345.4pt;margin-top:734.55pt;width:151.85pt;height:35.8pt;z-index:251658240;visibility:visible;mso-wrap-style:square;mso-width-percent:0;mso-height-percent:0;mso-wrap-distance-left:9pt;mso-wrap-distance-top:3.6pt;mso-wrap-distance-right:9pt;mso-wrap-distance-bottom:3.6pt;mso-position-horizontal:absolute;mso-position-horizontal-relative:margin;mso-position-vertical:absolute;mso-position-vertical-relative:margin;mso-width-percent:0;mso-height-percent:0;mso-width-relative:margin;mso-height-relative:margin;v-text-anchor:top" o:gfxdata="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" filled="f" stroked="f">
                 <v:textbox>
@@ -639,7 +639,7 @@
               </wp:anchor>
             </w:drawing>
           </mc:Choice>
-          <mc:Fallback>
+          <mc:Fallback xmlns:w16sdtdh="http://schemas.microsoft.com/office/word/2020/wordml/sdtdatahash" xmlns:w16="http://schemas.microsoft.com/office/word/2018/wordml" xmlns:w16cid="http://schemas.microsoft.com/office/word/2016/wordml/cid" xmlns:w16cex="http://schemas.microsoft.com/office/word/2018/wordml/cex" xmlns:am3d="http://schemas.microsoft.com/office/drawing/2017/model3d" xmlns:aink="http://schemas.microsoft.com/office/drawing/2016/ink" xmlns:cx8="http://schemas.microsoft.com/office/drawing/2016/5/14/chartex" xmlns:cx7="http://schemas.microsoft.com/office/drawing/2016/5/13/chartex" xmlns:cx6="http://schemas.microsoft.com/office/drawing/2016/5/12/chartex" xmlns:cx5="http://schemas.microsoft.com/office/drawing/2016/5/11/chartex" xmlns:cx4="http://schemas.microsoft.com/office/drawing/2016/5/10/chartex" xmlns:cx3="http://schemas.microsoft.com/office/drawing/2016/5/9/chartex" xmlns:cx2="http://schemas.microsoft.com/office/drawing/2015/10/21/chartex" xmlns:cx1="http://schemas.microsoft.com/office/drawing/2015/9/8/chartex">
             <w:pict>
               <v:shape w14:anchorId="0F1541F2" id="Text Box 2" o:spid="_x0000_s1028" type="#_x0000_t202" style="position:absolute;margin-left:-20.6pt;margin-top:275.1pt;width:135.1pt;height:68.7pt;z-index:251654144;visibility:visible;mso-wrap-style:square;mso-width-percent:0;mso-height-percent:0;mso-wrap-distance-left:9pt;mso-wrap-distance-top:3.6pt;mso-wrap-distance-right:9pt;mso-wrap-distance-bottom:3.6pt;mso-position-horizontal:absolute;mso-position-horizontal-relative:text;mso-position-vertical:absolute;mso-position-vertical-relative:text;mso-width-percent:0;mso-height-percent:0;mso-width-relative:margin;mso-height-relative:margin;v-text-anchor:top" o:gfxdata="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" filled="f" stroked="f">
                 <v:textbox>
@@ -844,7 +844,7 @@
               </wp:anchor>
             </w:drawing>
           </mc:Choice>
-          <mc:Fallback>
+          <mc:Fallback xmlns:w16sdtdh="http://schemas.microsoft.com/office/word/2020/wordml/sdtdatahash" xmlns:w16="http://schemas.microsoft.com/office/word/2018/wordml" xmlns:w16cid="http://schemas.microsoft.com/office/word/2016/wordml/cid" xmlns:w16cex="http://schemas.microsoft.com/office/word/2018/wordml/cex" xmlns:am3d="http://schemas.microsoft.com/office/drawing/2017/model3d" xmlns:aink="http://schemas.microsoft.com/office/drawing/2016/ink" xmlns:cx8="http://schemas.microsoft.com/office/drawing/2016/5/14/chartex" xmlns:cx7="http://schemas.microsoft.com/office/drawing/2016/5/13/chartex" xmlns:cx6="http://schemas.microsoft.com/office/drawing/2016/5/12/chartex" xmlns:cx5="http://schemas.microsoft.com/office/drawing/2016/5/11/chartex" xmlns:cx4="http://schemas.microsoft.com/office/drawing/2016/5/10/chartex" xmlns:cx3="http://schemas.microsoft.com/office/drawing/2016/5/9/chartex" xmlns:cx2="http://schemas.microsoft.com/office/drawing/2015/10/21/chartex" xmlns:cx1="http://schemas.microsoft.com/office/drawing/2015/9/8/chartex">
             <w:pict>
               <v:shape w14:anchorId="46B5A397" id="_x0000_s1029" type="#_x0000_t202" style="position:absolute;margin-left:-20.6pt;margin-top:324pt;width:445.65pt;height:166.85pt;z-index:251656192;visibility:visible;mso-wrap-style:square;mso-width-percent:0;mso-height-percent:0;mso-wrap-distance-left:9pt;mso-wrap-distance-top:3.6pt;mso-wrap-distance-right:9pt;mso-wrap-distance-bottom:3.6pt;mso-position-horizontal:absolute;mso-position-horizontal-relative:text;mso-position-vertical:absolute;mso-position-vertical-relative:text;mso-width-percent:0;mso-height-percent:0;mso-width-relative:margin;mso-height-relative:margin;v-text-anchor:top" o:gfxdata="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" filled="f" stroked="f">
                 <v:textbox>
@@ -990,7 +990,7 @@
               </wp:anchor>
             </w:drawing>
           </mc:Choice>
-          <mc:Fallback>
+          <mc:Fallback xmlns:w16sdtdh="http://schemas.microsoft.com/office/word/2020/wordml/sdtdatahash" xmlns:w16="http://schemas.microsoft.com/office/word/2018/wordml" xmlns:w16cid="http://schemas.microsoft.com/office/word/2016/wordml/cid" xmlns:w16cex="http://schemas.microsoft.com/office/word/2018/wordml/cex" xmlns:am3d="http://schemas.microsoft.com/office/drawing/2017/model3d" xmlns:aink="http://schemas.microsoft.com/office/drawing/2016/ink" xmlns:cx8="http://schemas.microsoft.com/office/drawing/2016/5/14/chartex" xmlns:cx7="http://schemas.microsoft.com/office/drawing/2016/5/13/chartex" xmlns:cx6="http://schemas.microsoft.com/office/drawing/2016/5/12/chartex" xmlns:cx5="http://schemas.microsoft.com/office/drawing/2016/5/11/chartex" xmlns:cx4="http://schemas.microsoft.com/office/drawing/2016/5/10/chartex" xmlns:cx3="http://schemas.microsoft.com/office/drawing/2016/5/9/chartex" xmlns:cx2="http://schemas.microsoft.com/office/drawing/2015/10/21/chartex" xmlns:cx1="http://schemas.microsoft.com/office/drawing/2015/9/8/chartex">
             <w:pict>
               <v:shape w14:anchorId="73CAA5F9" id="_x0000_s1030" type="#_x0000_t202" style="position:absolute;margin-left:309.3pt;margin-top:389.9pt;width:185.9pt;height:34.45pt;rotation:-2257051fd;z-index:251659264;visibility:visible;mso-wrap-style:square;mso-width-percent:0;mso-height-percent:0;mso-wrap-distance-left:9pt;mso-wrap-distance-top:3.6pt;mso-wrap-distance-right:9pt;mso-wrap-distance-bottom:3.6pt;mso-position-horizontal:absolute;mso-position-horizontal-relative:text;mso-position-vertical:absolute;mso-position-vertical-relative:text;mso-width-percent:0;mso-height-percent:0;mso-width-relative:margin;mso-height-relative:margin;v-text-anchor:top" o:gfxdata="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" filled="f" stroked="f">
                 <v:textbox>
@@ -1208,7 +1208,7 @@
               </wp:anchor>
             </w:drawing>
           </mc:Choice>
-          <mc:Fallback>
+          <mc:Fallback xmlns:w16sdtdh="http://schemas.microsoft.com/office/word/2020/wordml/sdtdatahash" xmlns:w16="http://schemas.microsoft.com/office/word/2018/wordml" xmlns:w16cid="http://schemas.microsoft.com/office/word/2016/wordml/cid" xmlns:w16cex="http://schemas.microsoft.com/office/word/2018/wordml/cex" xmlns:am3d="http://schemas.microsoft.com/office/drawing/2017/model3d" xmlns:aink="http://schemas.microsoft.com/office/drawing/2016/ink" xmlns:cx8="http://schemas.microsoft.com/office/drawing/2016/5/14/chartex" xmlns:cx7="http://schemas.microsoft.com/office/drawing/2016/5/13/chartex" xmlns:cx6="http://schemas.microsoft.com/office/drawing/2016/5/12/chartex" xmlns:cx5="http://schemas.microsoft.com/office/drawing/2016/5/11/chartex" xmlns:cx4="http://schemas.microsoft.com/office/drawing/2016/5/10/chartex" xmlns:cx3="http://schemas.microsoft.com/office/drawing/2016/5/9/chartex" xmlns:cx2="http://schemas.microsoft.com/office/drawing/2015/10/21/chartex" xmlns:cx1="http://schemas.microsoft.com/office/drawing/2015/9/8/chartex">
             <w:pict>
               <v:shape w14:anchorId="26D451B7" id="_x0000_s1031" type="#_x0000_t202" style="position:absolute;margin-left:-16.3pt;margin-top:514.25pt;width:291.95pt;height:146.4pt;z-index:-251661312;visibility:visible;mso-wrap-style:square;mso-width-percent:0;mso-height-percent:0;mso-wrap-distance-left:9pt;mso-wrap-distance-top:3.6pt;mso-wrap-distance-right:9pt;mso-wrap-distance-bottom:3.6pt;mso-position-horizontal:absolute;mso-position-horizontal-relative:text;mso-position-vertical:absolute;mso-position-vertical-relative:text;mso-width-percent:0;mso-height-percent:0;mso-width-relative:margin;mso-height-relative:margin;v-text-anchor:top" o:gfxdata="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" filled="f" stroked="f">
                 <v:textbox>
@@ -1279,20 +1279,24 @@
       <w:sdtContent>
         <w:p>
           <w:pPr>
-            <w:pStyle w:val="TOCHeading"/>
+            <w:pStyle w:val="a7"/>
             <w:spacing w:after="720"/>
             <w:jc w:val="center"/>
+            <w:rPr>
+              <w:lang w:val="en-US"/>
+            </w:rPr>
           </w:pPr>
           <w:r>
             <w:rPr>
               <w:color w:val="ED7C2F"/>
+              <w:lang w:val="en-US"/>
             </w:rPr>
-            <w:t>Съдържание</w:t>
+            <w:t>Table of Content</w:t>
           </w:r>
         </w:p>
         <w:p>
           <w:pPr>
-            <w:pStyle w:val="TOC1"/>
+            <w:pStyle w:val="11"/>
             <w:tabs>
               <w:tab w:val="right" w:leader="dot" w:pos="9019"/>
             </w:tabs>
@@ -1311,10 +1315,10 @@
           <w:r>
             <w:fldChar w:fldCharType="separate"/>
           </w:r>
-          <w:hyperlink w:anchor="_Toc70165208" w:history="1">
-            <w:r>
-              <w:rPr>
-                <w:rStyle w:val="Hyperlink"/>
+          <w:hyperlink w:anchor="_Toc70194243" w:history="1">
+            <w:r>
+              <w:rPr>
+                <w:rStyle w:val="a5"/>
                 <w:noProof/>
               </w:rPr>
               <w:t>Fire department 2021</w:t>
@@ -1338,7 +1342,7 @@
                 <w:noProof/>
                 <w:webHidden/>
               </w:rPr>
-              <w:instrText xml:space="preserve"> PAGEREF _Toc70165208 \h </w:instrText>
+              <w:instrText xml:space="preserve"> PAGEREF _Toc70194243 \h </w:instrText>
             </w:r>
             <w:r>
               <w:rPr>
@@ -1371,7 +1375,7 @@
         </w:p>
         <w:p>
           <w:pPr>
-            <w:pStyle w:val="TOC2"/>
+            <w:pStyle w:val="21"/>
             <w:tabs>
               <w:tab w:val="right" w:leader="dot" w:pos="9019"/>
             </w:tabs>
@@ -1381,10 +1385,10 @@
               <w:lang w:val="bg-BG" w:eastAsia="bg-BG"/>
             </w:rPr>
           </w:pPr>
-          <w:hyperlink w:anchor="_Toc70165209" w:history="1">
-            <w:r>
-              <w:rPr>
-                <w:rStyle w:val="Hyperlink"/>
+          <w:hyperlink w:anchor="_Toc70194244" w:history="1">
+            <w:r>
+              <w:rPr>
+                <w:rStyle w:val="a5"/>
                 <w:noProof/>
               </w:rPr>
               <w:t>Information and Development of a plan</w:t>
@@ -1408,7 +1412,7 @@
                 <w:noProof/>
                 <w:webHidden/>
               </w:rPr>
-              <w:instrText xml:space="preserve"> PAGEREF _Toc70165209 \h </w:instrText>
+              <w:instrText xml:space="preserve"> PAGEREF _Toc70194244 \h </w:instrText>
             </w:r>
             <w:r>
               <w:rPr>
@@ -1441,7 +1445,7 @@
         </w:p>
         <w:p>
           <w:pPr>
-            <w:pStyle w:val="TOC3"/>
+            <w:pStyle w:val="31"/>
             <w:tabs>
               <w:tab w:val="right" w:leader="dot" w:pos="9019"/>
             </w:tabs>
@@ -1451,10 +1455,10 @@
               <w:lang w:val="bg-BG" w:eastAsia="bg-BG"/>
             </w:rPr>
           </w:pPr>
-          <w:hyperlink w:anchor="_Toc70165210" w:history="1">
-            <w:r>
-              <w:rPr>
-                <w:rStyle w:val="Hyperlink"/>
+          <w:hyperlink w:anchor="_Toc70194245" w:history="1">
+            <w:r>
+              <w:rPr>
+                <w:rStyle w:val="a5"/>
                 <w:noProof/>
               </w:rPr>
               <w:t>Roles in the team</w:t>
@@ -1478,7 +1482,7 @@
                 <w:noProof/>
                 <w:webHidden/>
               </w:rPr>
-              <w:instrText xml:space="preserve"> PAGEREF _Toc70165210 \h </w:instrText>
+              <w:instrText xml:space="preserve"> PAGEREF _Toc70194245 \h </w:instrText>
             </w:r>
             <w:r>
               <w:rPr>
@@ -1511,7 +1515,7 @@
         </w:p>
         <w:p>
           <w:pPr>
-            <w:pStyle w:val="TOC3"/>
+            <w:pStyle w:val="31"/>
             <w:tabs>
               <w:tab w:val="right" w:leader="dot" w:pos="9019"/>
             </w:tabs>
@@ -1521,10 +1525,10 @@
               <w:lang w:val="bg-BG" w:eastAsia="bg-BG"/>
             </w:rPr>
           </w:pPr>
-          <w:hyperlink w:anchor="_Toc70165211" w:history="1">
-            <w:r>
-              <w:rPr>
-                <w:rStyle w:val="Hyperlink"/>
+          <w:hyperlink w:anchor="_Toc70194246" w:history="1">
+            <w:r>
+              <w:rPr>
+                <w:rStyle w:val="a5"/>
                 <w:noProof/>
               </w:rPr>
               <w:t>Introduction</w:t>
@@ -1548,7 +1552,7 @@
                 <w:noProof/>
                 <w:webHidden/>
               </w:rPr>
-              <w:instrText xml:space="preserve"> PAGEREF _Toc70165211 \h </w:instrText>
+              <w:instrText xml:space="preserve"> PAGEREF _Toc70194246 \h </w:instrText>
             </w:r>
             <w:r>
               <w:rPr>
@@ -1581,7 +1585,7 @@
         </w:p>
         <w:p>
           <w:pPr>
-            <w:pStyle w:val="TOC3"/>
+            <w:pStyle w:val="31"/>
             <w:tabs>
               <w:tab w:val="right" w:leader="dot" w:pos="9019"/>
             </w:tabs>
@@ -1591,10 +1595,10 @@
               <w:lang w:val="bg-BG" w:eastAsia="bg-BG"/>
             </w:rPr>
           </w:pPr>
-          <w:hyperlink w:anchor="_Toc70165212" w:history="1">
-            <w:r>
-              <w:rPr>
-                <w:rStyle w:val="Hyperlink"/>
+          <w:hyperlink w:anchor="_Toc70194247" w:history="1">
+            <w:r>
+              <w:rPr>
+                <w:rStyle w:val="a5"/>
                 <w:noProof/>
               </w:rPr>
               <w:t>Method and Manner of implementation</w:t>
@@ -1618,7 +1622,7 @@
                 <w:noProof/>
                 <w:webHidden/>
               </w:rPr>
-              <w:instrText xml:space="preserve"> PAGEREF _Toc70165212 \h </w:instrText>
+              <w:instrText xml:space="preserve"> PAGEREF _Toc70194247 \h </w:instrText>
             </w:r>
             <w:r>
               <w:rPr>
@@ -1651,7 +1655,7 @@
         </w:p>
         <w:p>
           <w:pPr>
-            <w:pStyle w:val="TOC2"/>
+            <w:pStyle w:val="21"/>
             <w:tabs>
               <w:tab w:val="right" w:leader="dot" w:pos="9019"/>
             </w:tabs>
@@ -1661,10 +1665,10 @@
               <w:lang w:val="bg-BG" w:eastAsia="bg-BG"/>
             </w:rPr>
           </w:pPr>
-          <w:hyperlink w:anchor="_Toc70165213" w:history="1">
-            <w:r>
-              <w:rPr>
-                <w:rStyle w:val="Hyperlink"/>
+          <w:hyperlink w:anchor="_Toc70194248" w:history="1">
+            <w:r>
+              <w:rPr>
+                <w:rStyle w:val="a5"/>
                 <w:noProof/>
               </w:rPr>
               <w:t>Text fields and checkboxes</w:t>
@@ -1688,7 +1692,7 @@
                 <w:noProof/>
                 <w:webHidden/>
               </w:rPr>
-              <w:instrText xml:space="preserve"> PAGEREF _Toc70165213 \h </w:instrText>
+              <w:instrText xml:space="preserve"> PAGEREF _Toc70194248 \h </w:instrText>
             </w:r>
             <w:r>
               <w:rPr>
@@ -1721,7 +1725,7 @@
         </w:p>
         <w:p>
           <w:pPr>
-            <w:pStyle w:val="TOC2"/>
+            <w:pStyle w:val="21"/>
             <w:tabs>
               <w:tab w:val="right" w:leader="dot" w:pos="9019"/>
             </w:tabs>
@@ -1731,10 +1735,10 @@
               <w:lang w:val="bg-BG" w:eastAsia="bg-BG"/>
             </w:rPr>
           </w:pPr>
-          <w:hyperlink w:anchor="_Toc70165214" w:history="1">
-            <w:r>
-              <w:rPr>
-                <w:rStyle w:val="Hyperlink"/>
+          <w:hyperlink w:anchor="_Toc70194249" w:history="1">
+            <w:r>
+              <w:rPr>
+                <w:rStyle w:val="a5"/>
                 <w:noProof/>
               </w:rPr>
               <w:t>Testing the Plan</w:t>
@@ -1758,7 +1762,7 @@
                 <w:noProof/>
                 <w:webHidden/>
               </w:rPr>
-              <w:instrText xml:space="preserve"> PAGEREF _Toc70165214 \h </w:instrText>
+              <w:instrText xml:space="preserve"> PAGEREF _Toc70194249 \h </w:instrText>
             </w:r>
             <w:r>
               <w:rPr>
@@ -1791,7 +1795,7 @@
         </w:p>
         <w:p>
           <w:pPr>
-            <w:pStyle w:val="TOC3"/>
+            <w:pStyle w:val="31"/>
             <w:tabs>
               <w:tab w:val="right" w:leader="dot" w:pos="9019"/>
             </w:tabs>
@@ -1801,10 +1805,10 @@
               <w:lang w:val="bg-BG" w:eastAsia="bg-BG"/>
             </w:rPr>
           </w:pPr>
-          <w:hyperlink w:anchor="_Toc70165215" w:history="1">
-            <w:r>
-              <w:rPr>
-                <w:rStyle w:val="Hyperlink"/>
+          <w:hyperlink w:anchor="_Toc70194250" w:history="1">
+            <w:r>
+              <w:rPr>
+                <w:rStyle w:val="a5"/>
                 <w:noProof/>
               </w:rPr>
               <w:t>All tasks to perform</w:t>
@@ -1828,7 +1832,7 @@
                 <w:noProof/>
                 <w:webHidden/>
               </w:rPr>
-              <w:instrText xml:space="preserve"> PAGEREF _Toc70165215 \h </w:instrText>
+              <w:instrText xml:space="preserve"> PAGEREF _Toc70194250 \h </w:instrText>
             </w:r>
             <w:r>
               <w:rPr>
@@ -1861,7 +1865,7 @@
         </w:p>
         <w:p>
           <w:pPr>
-            <w:pStyle w:val="TOC2"/>
+            <w:pStyle w:val="21"/>
             <w:tabs>
               <w:tab w:val="right" w:leader="dot" w:pos="9019"/>
             </w:tabs>
@@ -1871,10 +1875,10 @@
               <w:lang w:val="bg-BG" w:eastAsia="bg-BG"/>
             </w:rPr>
           </w:pPr>
-          <w:hyperlink w:anchor="_Toc70165216" w:history="1">
-            <w:r>
-              <w:rPr>
-                <w:rStyle w:val="Hyperlink"/>
+          <w:hyperlink w:anchor="_Toc70194251" w:history="1">
+            <w:r>
+              <w:rPr>
+                <w:rStyle w:val="a5"/>
                 <w:noProof/>
               </w:rPr>
               <w:t>Implement the plan</w:t>
@@ -1898,7 +1902,7 @@
                 <w:noProof/>
                 <w:webHidden/>
               </w:rPr>
-              <w:instrText xml:space="preserve"> PAGEREF _Toc70165216 \h </w:instrText>
+              <w:instrText xml:space="preserve"> PAGEREF _Toc70194251 \h </w:instrText>
             </w:r>
             <w:r>
               <w:rPr>
@@ -1931,7 +1935,7 @@
         </w:p>
         <w:p>
           <w:pPr>
-            <w:pStyle w:val="TOC2"/>
+            <w:pStyle w:val="21"/>
             <w:tabs>
               <w:tab w:val="right" w:leader="dot" w:pos="9019"/>
             </w:tabs>
@@ -1941,13 +1945,13 @@
               <w:lang w:val="bg-BG" w:eastAsia="bg-BG"/>
             </w:rPr>
           </w:pPr>
-          <w:hyperlink w:anchor="_Toc70165217" w:history="1">
-            <w:r>
-              <w:rPr>
-                <w:rStyle w:val="Hyperlink"/>
+          <w:hyperlink w:anchor="_Toc70194252" w:history="1">
+            <w:r>
+              <w:rPr>
+                <w:rStyle w:val="a5"/>
                 <w:noProof/>
               </w:rPr>
-              <w:t>Function Names and Their Application</w:t>
+              <w:t>Files Names and Their Application</w:t>
             </w:r>
             <w:r>
               <w:rPr>
@@ -1968,7 +1972,7 @@
                 <w:noProof/>
                 <w:webHidden/>
               </w:rPr>
-              <w:instrText xml:space="preserve"> PAGEREF _Toc70165217 \h </w:instrText>
+              <w:instrText xml:space="preserve"> PAGEREF _Toc70194252 \h </w:instrText>
             </w:r>
             <w:r>
               <w:rPr>
@@ -2001,7 +2005,7 @@
         </w:p>
         <w:p>
           <w:pPr>
-            <w:pStyle w:val="TOC2"/>
+            <w:pStyle w:val="21"/>
             <w:tabs>
               <w:tab w:val="right" w:leader="dot" w:pos="9019"/>
             </w:tabs>
@@ -2011,10 +2015,10 @@
               <w:lang w:val="bg-BG" w:eastAsia="bg-BG"/>
             </w:rPr>
           </w:pPr>
-          <w:hyperlink w:anchor="_Toc70165218" w:history="1">
-            <w:r>
-              <w:rPr>
-                <w:rStyle w:val="Hyperlink"/>
+          <w:hyperlink w:anchor="_Toc70194253" w:history="1">
+            <w:r>
+              <w:rPr>
+                <w:rStyle w:val="a5"/>
                 <w:noProof/>
               </w:rPr>
               <w:t>Block diagram</w:t>
@@ -2038,7 +2042,7 @@
                 <w:noProof/>
                 <w:webHidden/>
               </w:rPr>
-              <w:instrText xml:space="preserve"> PAGEREF _Toc70165218 \h </w:instrText>
+              <w:instrText xml:space="preserve"> PAGEREF _Toc70194253 \h </w:instrText>
             </w:r>
             <w:r>
               <w:rPr>
@@ -2071,7 +2075,7 @@
         </w:p>
         <w:p>
           <w:pPr>
-            <w:pStyle w:val="TOC3"/>
+            <w:pStyle w:val="31"/>
             <w:tabs>
               <w:tab w:val="right" w:leader="dot" w:pos="9019"/>
             </w:tabs>
@@ -2081,10 +2085,10 @@
               <w:lang w:val="bg-BG" w:eastAsia="bg-BG"/>
             </w:rPr>
           </w:pPr>
-          <w:hyperlink w:anchor="_Toc70165219" w:history="1">
-            <w:r>
-              <w:rPr>
-                <w:rStyle w:val="Hyperlink"/>
+          <w:hyperlink w:anchor="_Toc70194254" w:history="1">
+            <w:r>
+              <w:rPr>
+                <w:rStyle w:val="a5"/>
                 <w:noProof/>
               </w:rPr>
               <w:t>Block diagram</w:t>
@@ -2108,7 +2112,7 @@
                 <w:noProof/>
                 <w:webHidden/>
               </w:rPr>
-              <w:instrText xml:space="preserve"> PAGEREF _Toc70165219 \h </w:instrText>
+              <w:instrText xml:space="preserve"> PAGEREF _Toc70194254 \h </w:instrText>
             </w:r>
             <w:r>
               <w:rPr>
@@ -2141,7 +2145,7 @@
         </w:p>
         <w:p>
           <w:pPr>
-            <w:pStyle w:val="TOC3"/>
+            <w:pStyle w:val="31"/>
             <w:tabs>
               <w:tab w:val="right" w:leader="dot" w:pos="9019"/>
             </w:tabs>
@@ -2151,10 +2155,10 @@
               <w:lang w:val="bg-BG" w:eastAsia="bg-BG"/>
             </w:rPr>
           </w:pPr>
-          <w:hyperlink w:anchor="_Toc70165220" w:history="1">
-            <w:r>
-              <w:rPr>
-                <w:rStyle w:val="Hyperlink"/>
+          <w:hyperlink w:anchor="_Toc70194255" w:history="1">
+            <w:r>
+              <w:rPr>
+                <w:rStyle w:val="a5"/>
                 <w:noProof/>
               </w:rPr>
               <w:t>Description of the block diagram</w:t>
@@ -2178,7 +2182,7 @@
                 <w:noProof/>
                 <w:webHidden/>
               </w:rPr>
-              <w:instrText xml:space="preserve"> PAGEREF _Toc70165220 \h </w:instrText>
+              <w:instrText xml:space="preserve"> PAGEREF _Toc70194255 \h </w:instrText>
             </w:r>
             <w:r>
               <w:rPr>
@@ -2226,7 +2230,7 @@
         <w:br w:type="page"/>
       </w:r>
     </w:p>
-    <w:bookmarkStart w:id="0" w:name="_Toc70165208" w:displacedByCustomXml="next"/>
+    <w:bookmarkStart w:id="0" w:name="_Toc70194243" w:displacedByCustomXml="next"/>
     <w:bookmarkStart w:id="1" w:name="_Toc65352815" w:displacedByCustomXml="next"/>
     <w:sdt>
       <w:sdtPr>
@@ -2249,7 +2253,7 @@
       <w:sdtContent>
         <w:p>
           <w:pPr>
-            <w:pStyle w:val="Heading1"/>
+            <w:pStyle w:val="1"/>
             <w:jc w:val="center"/>
             <w:rPr>
               <w:sz w:val="32"/>
@@ -2272,7 +2276,7 @@
     <w:bookmarkEnd w:id="1" w:displacedByCustomXml="prev"/>
     <w:p>
       <w:pPr>
-        <w:pStyle w:val="Heading2"/>
+        <w:pStyle w:val="2"/>
         <w:rPr>
           <w:sz w:val="28"/>
           <w:szCs w:val="28"/>
@@ -2280,7 +2284,7 @@
         </w:rPr>
       </w:pPr>
       <w:bookmarkStart w:id="2" w:name="_Toc65352816"/>
-      <w:bookmarkStart w:id="3" w:name="_Toc70165209"/>
+      <w:bookmarkStart w:id="3" w:name="_Toc70194244"/>
       <w:r>
         <w:rPr>
           <w:sz w:val="28"/>
@@ -2355,13 +2359,13 @@
     </w:p>
     <w:p>
       <w:pPr>
-        <w:pStyle w:val="Heading3"/>
+        <w:pStyle w:val="3"/>
         <w:rPr>
           <w:lang w:val="en-US"/>
         </w:rPr>
       </w:pPr>
       <w:bookmarkStart w:id="4" w:name="_Toc65352817"/>
-      <w:bookmarkStart w:id="5" w:name="_Toc70165210"/>
+      <w:bookmarkStart w:id="5" w:name="_Toc70194245"/>
       <w:r>
         <w:rPr>
           <w:lang w:val="en-US"/>
@@ -2373,7 +2377,7 @@
     </w:p>
     <w:tbl>
       <w:tblPr>
-        <w:tblStyle w:val="a"/>
+        <w:tblStyle w:val="a4"/>
         <w:tblW w:w="5000" w:type="pct"/>
         <w:tblLayout w:type="fixed"/>
         <w:tblLook w:val="04A0" w:firstRow="1" w:lastRow="0" w:firstColumn="1" w:lastColumn="0" w:noHBand="0" w:noVBand="1"/>
@@ -2452,7 +2456,7 @@
           </w:tcPr>
           <w:p>
             <w:pPr>
-              <w:pStyle w:val="ListNumber"/>
+              <w:pStyle w:val="a"/>
               <w:rPr>
                 <w:lang w:val="en-US"/>
               </w:rPr>
@@ -2494,7 +2498,7 @@
           </w:tcPr>
           <w:p>
             <w:pPr>
-              <w:pStyle w:val="ListNumber"/>
+              <w:pStyle w:val="a"/>
               <w:rPr>
                 <w:lang w:val="en-US"/>
               </w:rPr>
@@ -2513,14 +2517,21 @@
                 <w:lang w:val="en-US"/>
               </w:rPr>
             </w:pPr>
-            <w:r>
-              <w:rPr>
-                <w:lang w:val="en-US"/>
-              </w:rPr>
-              <w:t xml:space="preserve">Georgi </w:t>
-            </w:r>
             <w:proofErr w:type="spellStart"/>
-            <w:proofErr w:type="gramStart"/>
+            <w:r>
+              <w:rPr>
+                <w:lang w:val="en-US"/>
+              </w:rPr>
+              <w:t>Georgi</w:t>
+            </w:r>
+            <w:proofErr w:type="spellEnd"/>
+            <w:r>
+              <w:rPr>
+                <w:lang w:val="en-US"/>
+              </w:rPr>
+              <w:t xml:space="preserve"> </w:t>
+            </w:r>
+            <w:proofErr w:type="spellStart"/>
             <w:r>
               <w:rPr>
                 <w:lang w:val="en-US"/>
@@ -2532,14 +2543,7 @@
               <w:rPr>
                 <w:lang w:val="en-US"/>
               </w:rPr>
-              <w:t xml:space="preserve">  –</w:t>
-            </w:r>
-            <w:proofErr w:type="gramEnd"/>
-            <w:r>
-              <w:rPr>
-                <w:lang w:val="en-US"/>
-              </w:rPr>
-              <w:t xml:space="preserve"> Designer</w:t>
+              <w:t xml:space="preserve">  – Designer</w:t>
             </w:r>
           </w:p>
         </w:tc>
@@ -2552,7 +2556,7 @@
           </w:tcPr>
           <w:p>
             <w:pPr>
-              <w:pStyle w:val="ListNumber"/>
+              <w:pStyle w:val="a"/>
               <w:rPr>
                 <w:lang w:val="en-US"/>
               </w:rPr>
@@ -2610,7 +2614,7 @@
           </w:tcPr>
           <w:p>
             <w:pPr>
-              <w:pStyle w:val="ListNumber"/>
+              <w:pStyle w:val="a"/>
               <w:rPr>
                 <w:lang w:val="en-US"/>
               </w:rPr>
@@ -2655,7 +2659,7 @@
     </w:tbl>
     <w:p>
       <w:pPr>
-        <w:pStyle w:val="Heading3"/>
+        <w:pStyle w:val="3"/>
         <w:rPr>
           <w:lang w:val="en-US"/>
         </w:rPr>
@@ -2667,7 +2671,7 @@
         <w:t> </w:t>
       </w:r>
       <w:bookmarkStart w:id="6" w:name="_Toc65352818"/>
-      <w:bookmarkStart w:id="7" w:name="_Toc70165211"/>
+      <w:bookmarkStart w:id="7" w:name="_Toc70194246"/>
       <w:r>
         <w:rPr>
           <w:lang w:val="en-US"/>
@@ -2679,7 +2683,7 @@
     </w:p>
     <w:tbl>
       <w:tblPr>
-        <w:tblStyle w:val="a"/>
+        <w:tblStyle w:val="a4"/>
         <w:tblW w:w="5025" w:type="pct"/>
         <w:tblLayout w:type="fixed"/>
         <w:tblLook w:val="04A0" w:firstRow="1" w:lastRow="0" w:firstColumn="1" w:lastColumn="0" w:noHBand="0" w:noVBand="1"/>
@@ -2756,7 +2760,7 @@
           </w:tcPr>
           <w:p>
             <w:pPr>
-              <w:pStyle w:val="ListNumber"/>
+              <w:pStyle w:val="a"/>
               <w:numPr>
                 <w:ilvl w:val="0"/>
                 <w:numId w:val="2"/>
@@ -2917,7 +2921,7 @@
           </w:tcPr>
           <w:p>
             <w:pPr>
-              <w:pStyle w:val="ListNumber"/>
+              <w:pStyle w:val="a"/>
               <w:spacing w:after="120"/>
               <w:rPr>
                 <w:lang w:val="en-US"/>
@@ -3009,7 +3013,7 @@
             <w:hyperlink r:id="rId10" w:history="1">
               <w:r>
                 <w:rPr>
-                  <w:rStyle w:val="Hyperlink"/>
+                  <w:rStyle w:val="a5"/>
                   <w:color w:val="808080" w:themeColor="background1" w:themeShade="80"/>
                   <w:lang w:val="en-US"/>
                 </w:rPr>
@@ -3027,7 +3031,7 @@
           </w:tcPr>
           <w:p>
             <w:pPr>
-              <w:pStyle w:val="ListNumber"/>
+              <w:pStyle w:val="a"/>
               <w:spacing w:after="120"/>
               <w:rPr>
                 <w:lang w:val="en-US"/>
@@ -3095,7 +3099,7 @@
           </w:tcPr>
           <w:p>
             <w:pPr>
-              <w:pStyle w:val="ListNumber"/>
+              <w:pStyle w:val="a"/>
               <w:spacing w:after="120"/>
               <w:rPr>
                 <w:lang w:val="en-US"/>
@@ -3240,7 +3244,6 @@
               </w:rPr>
               <w:t xml:space="preserve">, </w:t>
             </w:r>
-            <w:proofErr w:type="gramStart"/>
             <w:r>
               <w:rPr>
                 <w:b/>
@@ -3254,15 +3257,7 @@
                 <w:color w:val="808080" w:themeColor="background1" w:themeShade="80"/>
                 <w:lang w:val="en-US"/>
               </w:rPr>
-              <w:t xml:space="preserve">  and</w:t>
-            </w:r>
-            <w:proofErr w:type="gramEnd"/>
-            <w:r>
-              <w:rPr>
-                <w:color w:val="808080" w:themeColor="background1" w:themeShade="80"/>
-                <w:lang w:val="en-US"/>
-              </w:rPr>
-              <w:t xml:space="preserve"> </w:t>
+              <w:t xml:space="preserve">  and </w:t>
             </w:r>
             <w:r>
               <w:rPr>
@@ -3378,14 +3373,14 @@
     </w:p>
     <w:p>
       <w:pPr>
-        <w:pStyle w:val="Heading3"/>
+        <w:pStyle w:val="3"/>
         <w:spacing w:before="960" w:after="240"/>
         <w:rPr>
           <w:lang w:val="en-US"/>
         </w:rPr>
       </w:pPr>
       <w:bookmarkStart w:id="8" w:name="_Toc65352819"/>
-      <w:bookmarkStart w:id="9" w:name="_Toc70165212"/>
+      <w:bookmarkStart w:id="9" w:name="_Toc70194247"/>
       <w:r>
         <w:rPr>
           <w:lang w:val="en-US"/>
@@ -3398,7 +3393,7 @@
     </w:p>
     <w:tbl>
       <w:tblPr>
-        <w:tblStyle w:val="a"/>
+        <w:tblStyle w:val="a4"/>
         <w:tblW w:w="5000" w:type="pct"/>
         <w:tblLayout w:type="fixed"/>
         <w:tblLook w:val="04A0" w:firstRow="1" w:lastRow="0" w:firstColumn="1" w:lastColumn="0" w:noHBand="0" w:noVBand="1"/>
@@ -3477,7 +3472,7 @@
           </w:tcPr>
           <w:p>
             <w:pPr>
-              <w:pStyle w:val="ListNumber"/>
+              <w:pStyle w:val="a"/>
               <w:numPr>
                 <w:ilvl w:val="0"/>
                 <w:numId w:val="0"/>
@@ -3542,7 +3537,7 @@
           </w:tcPr>
           <w:p>
             <w:pPr>
-              <w:pStyle w:val="ListNumber"/>
+              <w:pStyle w:val="a"/>
               <w:numPr>
                 <w:ilvl w:val="0"/>
                 <w:numId w:val="0"/>
@@ -3607,7 +3602,7 @@
           </w:tcPr>
           <w:p>
             <w:pPr>
-              <w:pStyle w:val="ListNumber"/>
+              <w:pStyle w:val="a"/>
               <w:numPr>
                 <w:ilvl w:val="0"/>
                 <w:numId w:val="0"/>
@@ -3667,7 +3662,7 @@
     </w:tbl>
     <w:p>
       <w:pPr>
-        <w:pStyle w:val="Heading2"/>
+        <w:pStyle w:val="2"/>
         <w:spacing w:before="720" w:after="100" w:afterAutospacing="1"/>
         <w:rPr>
           <w:sz w:val="28"/>
@@ -3676,7 +3671,7 @@
         </w:rPr>
       </w:pPr>
       <w:bookmarkStart w:id="10" w:name="_Toc65352820"/>
-      <w:bookmarkStart w:id="11" w:name="_Toc70165213"/>
+      <w:bookmarkStart w:id="11" w:name="_Toc70194248"/>
       <w:r>
         <w:rPr>
           <w:sz w:val="28"/>
@@ -3706,7 +3701,7 @@
     </w:p>
     <w:tbl>
       <w:tblPr>
-        <w:tblStyle w:val="a"/>
+        <w:tblStyle w:val="a4"/>
         <w:tblW w:w="5009" w:type="pct"/>
         <w:tblLayout w:type="fixed"/>
         <w:tblLook w:val="04A0" w:firstRow="1" w:lastRow="0" w:firstColumn="1" w:lastColumn="0" w:noHBand="0" w:noVBand="1"/>
@@ -3783,7 +3778,7 @@
           </w:tcPr>
           <w:p>
             <w:pPr>
-              <w:pStyle w:val="ListNumber"/>
+              <w:pStyle w:val="a"/>
               <w:numPr>
                 <w:ilvl w:val="0"/>
                 <w:numId w:val="0"/>
@@ -3860,23 +3855,7 @@
                 <w:color w:val="808080" w:themeColor="background1" w:themeShade="80"/>
                 <w:lang w:val="en-US"/>
               </w:rPr>
-              <w:t xml:space="preserve">ress of the Accident field you must complete it otherwise if the field is </w:t>
-            </w:r>
-            <w:proofErr w:type="gramStart"/>
-            <w:r>
-              <w:rPr>
-                <w:color w:val="808080" w:themeColor="background1" w:themeShade="80"/>
-                <w:lang w:val="en-US"/>
-              </w:rPr>
-              <w:t>empty</w:t>
-            </w:r>
-            <w:proofErr w:type="gramEnd"/>
-            <w:r>
-              <w:rPr>
-                <w:color w:val="808080" w:themeColor="background1" w:themeShade="80"/>
-                <w:lang w:val="en-US"/>
-              </w:rPr>
-              <w:t xml:space="preserve"> you can’t get a Call Back when you click on submit button.</w:t>
+              <w:t>ress of the Accident field you must complete it otherwise if the field is empty you can’t get a Call Back when you click on submit button.</w:t>
             </w:r>
           </w:p>
         </w:tc>
@@ -3889,7 +3868,7 @@
           </w:tcPr>
           <w:p>
             <w:pPr>
-              <w:pStyle w:val="ListNumber"/>
+              <w:pStyle w:val="a"/>
               <w:numPr>
                 <w:ilvl w:val="0"/>
                 <w:numId w:val="0"/>
@@ -3952,7 +3931,7 @@
           </w:tcPr>
           <w:p>
             <w:pPr>
-              <w:pStyle w:val="ListNumber"/>
+              <w:pStyle w:val="a"/>
               <w:numPr>
                 <w:ilvl w:val="0"/>
                 <w:numId w:val="0"/>
@@ -4015,7 +3994,7 @@
           </w:tcPr>
           <w:p>
             <w:pPr>
-              <w:pStyle w:val="ListNumber"/>
+              <w:pStyle w:val="a"/>
               <w:numPr>
                 <w:ilvl w:val="0"/>
                 <w:numId w:val="0"/>
@@ -4092,7 +4071,7 @@
           </w:tcPr>
           <w:p>
             <w:pPr>
-              <w:pStyle w:val="ListNumber"/>
+              <w:pStyle w:val="a"/>
               <w:numPr>
                 <w:ilvl w:val="0"/>
                 <w:numId w:val="0"/>
@@ -4151,7 +4130,7 @@
     <w:p/>
     <w:p>
       <w:pPr>
-        <w:pStyle w:val="Heading2"/>
+        <w:pStyle w:val="2"/>
         <w:rPr>
           <w:sz w:val="28"/>
           <w:szCs w:val="28"/>
@@ -4159,7 +4138,7 @@
         </w:rPr>
       </w:pPr>
       <w:bookmarkStart w:id="12" w:name="_Toc65352821"/>
-      <w:bookmarkStart w:id="13" w:name="_Toc70165214"/>
+      <w:bookmarkStart w:id="13" w:name="_Toc70194249"/>
       <w:r>
         <w:rPr>
           <w:sz w:val="28"/>
@@ -4174,14 +4153,14 @@
     </w:p>
     <w:p>
       <w:pPr>
-        <w:pStyle w:val="Heading3"/>
+        <w:pStyle w:val="3"/>
         <w:spacing w:after="240"/>
         <w:rPr>
           <w:lang w:val="en-US"/>
         </w:rPr>
       </w:pPr>
       <w:bookmarkStart w:id="14" w:name="_Toc65352822"/>
-      <w:bookmarkStart w:id="15" w:name="_Toc70165215"/>
+      <w:bookmarkStart w:id="15" w:name="_Toc70194250"/>
       <w:r>
         <w:rPr>
           <w:lang w:val="en-US"/>
@@ -4193,7 +4172,7 @@
     </w:p>
     <w:tbl>
       <w:tblPr>
-        <w:tblStyle w:val="a"/>
+        <w:tblStyle w:val="a4"/>
         <w:tblW w:w="5104" w:type="pct"/>
         <w:tblLayout w:type="fixed"/>
         <w:tblLook w:val="04A0" w:firstRow="1" w:lastRow="0" w:firstColumn="1" w:lastColumn="0" w:noHBand="0" w:noVBand="1"/>
@@ -4271,7 +4250,7 @@
           </w:tcPr>
           <w:p>
             <w:pPr>
-              <w:pStyle w:val="ListNumber"/>
+              <w:pStyle w:val="a"/>
               <w:numPr>
                 <w:ilvl w:val="0"/>
                 <w:numId w:val="0"/>
@@ -4385,7 +4364,7 @@
           </w:tcPr>
           <w:p>
             <w:pPr>
-              <w:pStyle w:val="ListNumber"/>
+              <w:pStyle w:val="a"/>
               <w:numPr>
                 <w:ilvl w:val="0"/>
                 <w:numId w:val="0"/>
@@ -4451,7 +4430,7 @@
           </w:tcPr>
           <w:p>
             <w:pPr>
-              <w:pStyle w:val="ListNumber"/>
+              <w:pStyle w:val="a"/>
               <w:numPr>
                 <w:ilvl w:val="0"/>
                 <w:numId w:val="0"/>
@@ -4531,7 +4510,7 @@
           </w:tcPr>
           <w:p>
             <w:pPr>
-              <w:pStyle w:val="ListNumber"/>
+              <w:pStyle w:val="a"/>
               <w:numPr>
                 <w:ilvl w:val="0"/>
                 <w:numId w:val="0"/>
@@ -4580,21 +4559,12 @@
                 <w:lang w:val="en-US"/>
               </w:rPr>
             </w:pPr>
-            <w:proofErr w:type="gramStart"/>
             <w:r>
               <w:rPr>
                 <w:color w:val="808080" w:themeColor="background1" w:themeShade="80"/>
                 <w:lang w:val="en-US"/>
               </w:rPr>
-              <w:t>Vehicles</w:t>
-            </w:r>
-            <w:proofErr w:type="gramEnd"/>
-            <w:r>
-              <w:rPr>
-                <w:color w:val="808080" w:themeColor="background1" w:themeShade="80"/>
-                <w:lang w:val="en-US"/>
-              </w:rPr>
-              <w:t xml:space="preserve"> page comprises button which forwards direct to first firetruck Scania R500, Firefighters vehicles introduction. Left side is trucks images rights side is a container which shows text when mouse over</w:t>
+              <w:t>Vehicles page comprises button which forwards direct to first firetruck Scania R500, Firefighters vehicles introduction. Left side is trucks images rights side is a container which shows text when mouse over</w:t>
             </w:r>
             <w:r>
               <w:rPr>
@@ -4614,7 +4584,7 @@
           </w:tcPr>
           <w:p>
             <w:pPr>
-              <w:pStyle w:val="ListNumber"/>
+              <w:pStyle w:val="a"/>
               <w:spacing w:after="120"/>
               <w:rPr>
                 <w:lang w:val="en-US"/>
@@ -4666,23 +4636,7 @@
                 <w:color w:val="808080" w:themeColor="background1" w:themeShade="80"/>
                 <w:lang w:val="en-US"/>
               </w:rPr>
-              <w:t xml:space="preserve"> cards which contains </w:t>
-            </w:r>
-            <w:proofErr w:type="gramStart"/>
-            <w:r>
-              <w:rPr>
-                <w:color w:val="808080" w:themeColor="background1" w:themeShade="80"/>
-                <w:lang w:val="en-US"/>
-              </w:rPr>
-              <w:t>teams</w:t>
-            </w:r>
-            <w:proofErr w:type="gramEnd"/>
-            <w:r>
-              <w:rPr>
-                <w:color w:val="808080" w:themeColor="background1" w:themeShade="80"/>
-                <w:lang w:val="en-US"/>
-              </w:rPr>
-              <w:t xml:space="preserve"> members, information about them and their car</w:t>
+              <w:t xml:space="preserve"> cards which contains teams members, information about them and their car</w:t>
             </w:r>
             <w:r>
               <w:rPr>
@@ -4702,7 +4656,7 @@
           </w:tcPr>
           <w:p>
             <w:pPr>
-              <w:pStyle w:val="ListNumber"/>
+              <w:pStyle w:val="a"/>
               <w:numPr>
                 <w:ilvl w:val="0"/>
                 <w:numId w:val="0"/>
@@ -4786,7 +4740,7 @@
           </w:tcPr>
           <w:p>
             <w:pPr>
-              <w:pStyle w:val="ListNumber"/>
+              <w:pStyle w:val="a"/>
               <w:numPr>
                 <w:ilvl w:val="0"/>
                 <w:numId w:val="0"/>
@@ -4868,7 +4822,7 @@
           </w:tcPr>
           <w:p>
             <w:pPr>
-              <w:pStyle w:val="ListNumber"/>
+              <w:pStyle w:val="a"/>
               <w:numPr>
                 <w:ilvl w:val="0"/>
                 <w:numId w:val="0"/>
@@ -4958,7 +4912,7 @@
           </w:tcPr>
           <w:p>
             <w:pPr>
-              <w:pStyle w:val="ListNumber"/>
+              <w:pStyle w:val="a"/>
               <w:numPr>
                 <w:ilvl w:val="0"/>
                 <w:numId w:val="0"/>
@@ -5062,7 +5016,7 @@
           </w:tcPr>
           <w:p>
             <w:pPr>
-              <w:pStyle w:val="ListNumber"/>
+              <w:pStyle w:val="a"/>
               <w:numPr>
                 <w:ilvl w:val="0"/>
                 <w:numId w:val="0"/>
@@ -5128,7 +5082,7 @@
           </w:tcPr>
           <w:p>
             <w:pPr>
-              <w:pStyle w:val="ListNumber"/>
+              <w:pStyle w:val="a"/>
               <w:numPr>
                 <w:ilvl w:val="0"/>
                 <w:numId w:val="0"/>
@@ -5200,7 +5154,7 @@
           </w:tcPr>
           <w:p>
             <w:pPr>
-              <w:pStyle w:val="ListNumber"/>
+              <w:pStyle w:val="a"/>
               <w:numPr>
                 <w:ilvl w:val="0"/>
                 <w:numId w:val="0"/>
@@ -5261,7 +5215,7 @@
     </w:tbl>
     <w:p>
       <w:pPr>
-        <w:pStyle w:val="Heading2"/>
+        <w:pStyle w:val="2"/>
         <w:spacing w:before="480" w:after="240"/>
         <w:rPr>
           <w:sz w:val="28"/>
@@ -5270,7 +5224,7 @@
         </w:rPr>
       </w:pPr>
       <w:bookmarkStart w:id="16" w:name="_Toc65352825"/>
-      <w:bookmarkStart w:id="17" w:name="_Toc70165216"/>
+      <w:bookmarkStart w:id="17" w:name="_Toc70194251"/>
       <w:r>
         <w:rPr>
           <w:sz w:val="28"/>
@@ -5285,7 +5239,7 @@
     </w:p>
     <w:tbl>
       <w:tblPr>
-        <w:tblStyle w:val="a"/>
+        <w:tblStyle w:val="a4"/>
         <w:tblW w:w="5000" w:type="pct"/>
         <w:tblLayout w:type="fixed"/>
         <w:tblLook w:val="04A0" w:firstRow="1" w:lastRow="0" w:firstColumn="1" w:lastColumn="0" w:noHBand="0" w:noVBand="1"/>
@@ -5417,7 +5371,7 @@
           </w:tcPr>
           <w:p>
             <w:pPr>
-              <w:pStyle w:val="ListNumber"/>
+              <w:pStyle w:val="a"/>
               <w:numPr>
                 <w:ilvl w:val="0"/>
                 <w:numId w:val="0"/>
@@ -5540,7 +5494,7 @@
           </w:tcPr>
           <w:p>
             <w:pPr>
-              <w:pStyle w:val="ListNumber"/>
+              <w:pStyle w:val="a"/>
               <w:numPr>
                 <w:ilvl w:val="0"/>
                 <w:numId w:val="0"/>
@@ -5681,7 +5635,7 @@
           </w:tcPr>
           <w:p>
             <w:pPr>
-              <w:pStyle w:val="ListNumber"/>
+              <w:pStyle w:val="a"/>
               <w:numPr>
                 <w:ilvl w:val="0"/>
                 <w:numId w:val="0"/>
@@ -5816,7 +5770,7 @@
           </w:tcPr>
           <w:p>
             <w:pPr>
-              <w:pStyle w:val="ListNumber"/>
+              <w:pStyle w:val="a"/>
               <w:numPr>
                 <w:ilvl w:val="0"/>
                 <w:numId w:val="0"/>
@@ -5962,7 +5916,7 @@
           </w:tcPr>
           <w:p>
             <w:pPr>
-              <w:pStyle w:val="ListNumber"/>
+              <w:pStyle w:val="a"/>
               <w:numPr>
                 <w:ilvl w:val="0"/>
                 <w:numId w:val="0"/>
@@ -5993,19 +5947,11 @@
                 <w:lang w:val="en-US"/>
               </w:rPr>
             </w:pPr>
-            <w:proofErr w:type="gramStart"/>
-            <w:r>
-              <w:rPr>
-                <w:lang w:val="en-US"/>
-              </w:rPr>
-              <w:t>Vehicles</w:t>
-            </w:r>
-            <w:proofErr w:type="gramEnd"/>
-            <w:r>
-              <w:rPr>
-                <w:lang w:val="en-US"/>
-              </w:rPr>
-              <w:t xml:space="preserve"> page</w:t>
+            <w:r>
+              <w:rPr>
+                <w:lang w:val="en-US"/>
+              </w:rPr>
+              <w:t>Vehicles page</w:t>
             </w:r>
           </w:p>
         </w:tc>
@@ -6116,7 +6062,7 @@
           </w:tcPr>
           <w:p>
             <w:pPr>
-              <w:pStyle w:val="ListNumber"/>
+              <w:pStyle w:val="a"/>
               <w:spacing w:before="80" w:after="80"/>
               <w:rPr>
                 <w:lang w:val="en-US"/>
@@ -6136,19 +6082,11 @@
                 <w:lang w:val="en-US"/>
               </w:rPr>
             </w:pPr>
-            <w:proofErr w:type="gramStart"/>
-            <w:r>
-              <w:rPr>
-                <w:lang w:val="en-US"/>
-              </w:rPr>
-              <w:t>Teams</w:t>
-            </w:r>
-            <w:proofErr w:type="gramEnd"/>
-            <w:r>
-              <w:rPr>
-                <w:lang w:val="en-US"/>
-              </w:rPr>
-              <w:t xml:space="preserve"> page</w:t>
+            <w:r>
+              <w:rPr>
+                <w:lang w:val="en-US"/>
+              </w:rPr>
+              <w:t>Teams page</w:t>
             </w:r>
           </w:p>
         </w:tc>
@@ -6253,7 +6191,7 @@
           </w:tcPr>
           <w:p>
             <w:pPr>
-              <w:pStyle w:val="ListNumber"/>
+              <w:pStyle w:val="a"/>
               <w:spacing w:before="80" w:after="80"/>
               <w:rPr>
                 <w:lang w:val="en-US"/>
@@ -6388,7 +6326,7 @@
           </w:tcPr>
           <w:p>
             <w:pPr>
-              <w:pStyle w:val="ListNumber"/>
+              <w:pStyle w:val="a"/>
               <w:spacing w:before="80" w:after="80"/>
               <w:rPr>
                 <w:lang w:val="en-US"/>
@@ -6523,7 +6461,7 @@
           </w:tcPr>
           <w:p>
             <w:pPr>
-              <w:pStyle w:val="ListNumber"/>
+              <w:pStyle w:val="a"/>
               <w:spacing w:before="80" w:after="80"/>
               <w:rPr>
                 <w:lang w:val="en-US"/>
@@ -6658,7 +6596,7 @@
           </w:tcPr>
           <w:p>
             <w:pPr>
-              <w:pStyle w:val="ListNumber"/>
+              <w:pStyle w:val="a"/>
               <w:spacing w:before="80" w:after="80"/>
               <w:rPr>
                 <w:lang w:val="en-US"/>
@@ -6793,7 +6731,7 @@
           </w:tcPr>
           <w:p>
             <w:pPr>
-              <w:pStyle w:val="ListNumber"/>
+              <w:pStyle w:val="a"/>
               <w:spacing w:before="80" w:after="80"/>
               <w:rPr>
                 <w:lang w:val="en-US"/>
@@ -6928,7 +6866,7 @@
           </w:tcPr>
           <w:p>
             <w:pPr>
-              <w:pStyle w:val="ListNumber"/>
+              <w:pStyle w:val="a"/>
               <w:spacing w:before="80" w:after="80"/>
               <w:rPr>
                 <w:lang w:val="en-US"/>
@@ -7063,7 +7001,7 @@
           </w:tcPr>
           <w:p>
             <w:pPr>
-              <w:pStyle w:val="ListNumber"/>
+              <w:pStyle w:val="a"/>
               <w:numPr>
                 <w:ilvl w:val="0"/>
                 <w:numId w:val="0"/>
@@ -7191,7 +7129,7 @@
           </w:tcPr>
           <w:p>
             <w:pPr>
-              <w:pStyle w:val="ListNumber"/>
+              <w:pStyle w:val="a"/>
               <w:numPr>
                 <w:ilvl w:val="0"/>
                 <w:numId w:val="0"/>
@@ -7319,7 +7257,7 @@
           </w:tcPr>
           <w:p>
             <w:pPr>
-              <w:pStyle w:val="ListNumber"/>
+              <w:pStyle w:val="a"/>
               <w:numPr>
                 <w:ilvl w:val="0"/>
                 <w:numId w:val="0"/>
@@ -7453,7 +7391,7 @@
           </w:tcPr>
           <w:p>
             <w:pPr>
-              <w:pStyle w:val="ListNumber"/>
+              <w:pStyle w:val="a"/>
               <w:numPr>
                 <w:ilvl w:val="0"/>
                 <w:numId w:val="0"/>
@@ -7587,7 +7525,7 @@
           </w:tcPr>
           <w:p>
             <w:pPr>
-              <w:pStyle w:val="ListNumber"/>
+              <w:pStyle w:val="a"/>
               <w:numPr>
                 <w:ilvl w:val="0"/>
                 <w:numId w:val="0"/>
@@ -7727,7 +7665,7 @@
           </w:tcPr>
           <w:p>
             <w:pPr>
-              <w:pStyle w:val="ListNumber"/>
+              <w:pStyle w:val="a"/>
               <w:numPr>
                 <w:ilvl w:val="0"/>
                 <w:numId w:val="0"/>
@@ -7840,7 +7778,7 @@
     </w:p>
     <w:p>
       <w:pPr>
-        <w:pStyle w:val="Heading2"/>
+        <w:pStyle w:val="2"/>
         <w:rPr>
           <w:sz w:val="28"/>
           <w:szCs w:val="28"/>
@@ -7848,7 +7786,7 @@
         </w:rPr>
       </w:pPr>
       <w:bookmarkStart w:id="18" w:name="_Toc65352827"/>
-      <w:bookmarkStart w:id="19" w:name="_Toc70165217"/>
+      <w:bookmarkStart w:id="19" w:name="_Toc70194252"/>
       <w:r>
         <w:rPr>
           <w:sz w:val="28"/>
@@ -7856,7 +7794,17 @@
           <w:lang w:val="en-US"/>
         </w:rPr>
         <w:lastRenderedPageBreak/>
-        <w:t>Function Names and Their Application</w:t>
+        <w:t>Files</w:t>
+      </w:r>
+      <w:bookmarkStart w:id="20" w:name="_GoBack"/>
+      <w:bookmarkEnd w:id="20"/>
+      <w:r>
+        <w:rPr>
+          <w:sz w:val="28"/>
+          <w:szCs w:val="28"/>
+          <w:lang w:val="en-US"/>
+        </w:rPr>
+        <w:t xml:space="preserve"> Names and Their Application</w:t>
       </w:r>
       <w:bookmarkEnd w:id="18"/>
       <w:bookmarkEnd w:id="19"/>
@@ -7870,7 +7818,7 @@
     </w:p>
     <w:tbl>
       <w:tblPr>
-        <w:tblStyle w:val="GridTable4-Accent2"/>
+        <w:tblStyle w:val="42"/>
         <w:tblW w:w="9021" w:type="dxa"/>
         <w:tblLayout w:type="fixed"/>
         <w:tblLook w:val="04A0" w:firstRow="1" w:lastRow="0" w:firstColumn="1" w:lastColumn="0" w:noHBand="0" w:noVBand="1"/>
@@ -7982,7 +7930,7 @@
             <w:hyperlink r:id="rId11" w:history="1">
               <w:r>
                 <w:rPr>
-                  <w:rStyle w:val="Hyperlink"/>
+                  <w:rStyle w:val="a5"/>
                   <w:rFonts w:cstheme="minorHAnsi"/>
                   <w:b w:val="0"/>
                   <w:bCs w:val="0"/>
@@ -8077,7 +8025,6 @@
               </w:rPr>
               <w:t xml:space="preserve"> </w:t>
             </w:r>
-            <w:proofErr w:type="spellStart"/>
             <w:r>
               <w:rPr>
                 <w:sz w:val="20"/>
@@ -8085,7 +8032,6 @@
               </w:rPr>
               <w:t>Kb</w:t>
             </w:r>
-            <w:proofErr w:type="spellEnd"/>
           </w:p>
         </w:tc>
       </w:tr>
@@ -8121,7 +8067,7 @@
             <w:hyperlink r:id="rId12" w:history="1">
               <w:r>
                 <w:rPr>
-                  <w:rStyle w:val="Hyperlink"/>
+                  <w:rStyle w:val="a5"/>
                   <w:rFonts w:cstheme="minorHAnsi"/>
                   <w:b w:val="0"/>
                   <w:bCs w:val="0"/>
@@ -8206,17 +8152,8 @@
                 <w:sz w:val="20"/>
                 <w:szCs w:val="20"/>
               </w:rPr>
-              <w:t xml:space="preserve">6 </w:t>
-            </w:r>
-            <w:proofErr w:type="spellStart"/>
-            <w:r>
-              <w:rPr>
-                <w:sz w:val="20"/>
-                <w:szCs w:val="20"/>
-              </w:rPr>
-              <w:t>Kb</w:t>
-            </w:r>
-            <w:proofErr w:type="spellEnd"/>
+              <w:t>6 Kb</w:t>
+            </w:r>
           </w:p>
         </w:tc>
       </w:tr>
@@ -8255,7 +8192,7 @@
             <w:hyperlink r:id="rId13" w:history="1">
               <w:r>
                 <w:rPr>
-                  <w:rStyle w:val="Hyperlink"/>
+                  <w:rStyle w:val="a5"/>
                   <w:rFonts w:cstheme="minorHAnsi"/>
                   <w:b w:val="0"/>
                   <w:bCs w:val="0"/>
@@ -8363,7 +8300,6 @@
               </w:rPr>
               <w:t xml:space="preserve"> </w:t>
             </w:r>
-            <w:proofErr w:type="spellStart"/>
             <w:r>
               <w:rPr>
                 <w:sz w:val="20"/>
@@ -8371,7 +8307,6 @@
               </w:rPr>
               <w:t>Kb</w:t>
             </w:r>
-            <w:proofErr w:type="spellEnd"/>
           </w:p>
         </w:tc>
       </w:tr>
@@ -8407,7 +8342,7 @@
             <w:hyperlink r:id="rId14" w:history="1">
               <w:r>
                 <w:rPr>
-                  <w:rStyle w:val="Hyperlink"/>
+                  <w:rStyle w:val="a5"/>
                   <w:rFonts w:cstheme="minorHAnsi"/>
                   <w:b w:val="0"/>
                   <w:bCs w:val="0"/>
@@ -8515,7 +8450,6 @@
               </w:rPr>
               <w:t xml:space="preserve"> </w:t>
             </w:r>
-            <w:proofErr w:type="spellStart"/>
             <w:r>
               <w:rPr>
                 <w:sz w:val="20"/>
@@ -8523,7 +8457,6 @@
               </w:rPr>
               <w:t>Kb</w:t>
             </w:r>
-            <w:proofErr w:type="spellEnd"/>
           </w:p>
         </w:tc>
       </w:tr>
@@ -8562,7 +8495,7 @@
             <w:hyperlink r:id="rId15" w:history="1">
               <w:r>
                 <w:rPr>
-                  <w:rStyle w:val="Hyperlink"/>
+                  <w:rStyle w:val="a5"/>
                   <w:rFonts w:cstheme="minorHAnsi"/>
                   <w:b w:val="0"/>
                   <w:bCs w:val="0"/>
@@ -8647,17 +8580,8 @@
                 <w:sz w:val="20"/>
                 <w:szCs w:val="20"/>
               </w:rPr>
-              <w:t xml:space="preserve">7 </w:t>
-            </w:r>
-            <w:proofErr w:type="spellStart"/>
-            <w:r>
-              <w:rPr>
-                <w:sz w:val="20"/>
-                <w:szCs w:val="20"/>
-              </w:rPr>
-              <w:t>Kb</w:t>
-            </w:r>
-            <w:proofErr w:type="spellEnd"/>
+              <w:t>7 Kb</w:t>
+            </w:r>
           </w:p>
         </w:tc>
       </w:tr>
@@ -8693,7 +8617,7 @@
             <w:hyperlink r:id="rId16" w:history="1">
               <w:r>
                 <w:rPr>
-                  <w:rStyle w:val="Hyperlink"/>
+                  <w:rStyle w:val="a5"/>
                   <w:rFonts w:cstheme="minorHAnsi"/>
                   <w:b w:val="0"/>
                   <w:bCs w:val="0"/>
@@ -8778,17 +8702,8 @@
                 <w:sz w:val="20"/>
                 <w:szCs w:val="20"/>
               </w:rPr>
-              <w:t xml:space="preserve">6 </w:t>
-            </w:r>
-            <w:proofErr w:type="spellStart"/>
-            <w:r>
-              <w:rPr>
-                <w:sz w:val="20"/>
-                <w:szCs w:val="20"/>
-              </w:rPr>
-              <w:t>Kb</w:t>
-            </w:r>
-            <w:proofErr w:type="spellEnd"/>
+              <w:t>6 Kb</w:t>
+            </w:r>
           </w:p>
         </w:tc>
       </w:tr>
@@ -8827,7 +8742,7 @@
             <w:hyperlink r:id="rId17" w:history="1">
               <w:r>
                 <w:rPr>
-                  <w:rStyle w:val="Hyperlink"/>
+                  <w:rStyle w:val="a5"/>
                   <w:rFonts w:cstheme="minorHAnsi"/>
                   <w:b w:val="0"/>
                   <w:bCs w:val="0"/>
@@ -8914,7 +8829,6 @@
               </w:rPr>
               <w:t xml:space="preserve">2 </w:t>
             </w:r>
-            <w:proofErr w:type="spellStart"/>
             <w:r>
               <w:rPr>
                 <w:sz w:val="20"/>
@@ -8922,7 +8836,6 @@
               </w:rPr>
               <w:t>Kb</w:t>
             </w:r>
-            <w:proofErr w:type="spellEnd"/>
           </w:p>
         </w:tc>
       </w:tr>
@@ -8958,7 +8871,7 @@
             <w:hyperlink r:id="rId18" w:history="1">
               <w:r>
                 <w:rPr>
-                  <w:rStyle w:val="Hyperlink"/>
+                  <w:rStyle w:val="a5"/>
                   <w:rFonts w:cstheme="minorHAnsi"/>
                   <w:b w:val="0"/>
                   <w:bCs w:val="0"/>
@@ -9059,7 +8972,6 @@
               </w:rPr>
               <w:t xml:space="preserve">2 </w:t>
             </w:r>
-            <w:proofErr w:type="spellStart"/>
             <w:r>
               <w:rPr>
                 <w:sz w:val="20"/>
@@ -9067,7 +8979,6 @@
               </w:rPr>
               <w:t>Kb</w:t>
             </w:r>
-            <w:proofErr w:type="spellEnd"/>
           </w:p>
         </w:tc>
       </w:tr>
@@ -9106,7 +9017,7 @@
             <w:hyperlink r:id="rId19" w:history="1">
               <w:r>
                 <w:rPr>
-                  <w:rStyle w:val="Hyperlink"/>
+                  <w:rStyle w:val="a5"/>
                   <w:rFonts w:cstheme="minorHAnsi"/>
                   <w:b w:val="0"/>
                   <w:bCs w:val="0"/>
@@ -9193,7 +9104,6 @@
               </w:rPr>
               <w:t xml:space="preserve">2 </w:t>
             </w:r>
-            <w:proofErr w:type="spellStart"/>
             <w:r>
               <w:rPr>
                 <w:sz w:val="20"/>
@@ -9201,7 +9111,6 @@
               </w:rPr>
               <w:t>Kb</w:t>
             </w:r>
-            <w:proofErr w:type="spellEnd"/>
           </w:p>
         </w:tc>
       </w:tr>
@@ -9238,7 +9147,7 @@
             <w:hyperlink r:id="rId20" w:history="1">
               <w:r>
                 <w:rPr>
-                  <w:rStyle w:val="Hyperlink"/>
+                  <w:rStyle w:val="a5"/>
                   <w:rFonts w:cstheme="minorHAnsi"/>
                   <w:b w:val="0"/>
                   <w:bCs w:val="0"/>
@@ -9325,7 +9234,6 @@
               </w:rPr>
               <w:t xml:space="preserve">3 </w:t>
             </w:r>
-            <w:proofErr w:type="spellStart"/>
             <w:r>
               <w:rPr>
                 <w:sz w:val="20"/>
@@ -9333,7 +9241,6 @@
               </w:rPr>
               <w:t>Kb</w:t>
             </w:r>
-            <w:proofErr w:type="spellEnd"/>
           </w:p>
         </w:tc>
       </w:tr>
@@ -9372,7 +9279,7 @@
             <w:hyperlink r:id="rId21" w:history="1">
               <w:r>
                 <w:rPr>
-                  <w:rStyle w:val="Hyperlink"/>
+                  <w:rStyle w:val="a5"/>
                   <w:rFonts w:cstheme="minorHAnsi"/>
                   <w:b w:val="0"/>
                   <w:bCs w:val="0"/>
@@ -9459,7 +9366,6 @@
               </w:rPr>
               <w:t xml:space="preserve">3 </w:t>
             </w:r>
-            <w:proofErr w:type="spellStart"/>
             <w:r>
               <w:rPr>
                 <w:sz w:val="20"/>
@@ -9467,7 +9373,6 @@
               </w:rPr>
               <w:t>Kb</w:t>
             </w:r>
-            <w:proofErr w:type="spellEnd"/>
           </w:p>
         </w:tc>
       </w:tr>
@@ -9503,7 +9408,7 @@
             <w:hyperlink r:id="rId22" w:history="1">
               <w:r>
                 <w:rPr>
-                  <w:rStyle w:val="Hyperlink"/>
+                  <w:rStyle w:val="a5"/>
                   <w:rFonts w:cstheme="minorHAnsi"/>
                   <w:b w:val="0"/>
                   <w:bCs w:val="0"/>
@@ -9590,7 +9495,6 @@
               </w:rPr>
               <w:t xml:space="preserve">2 </w:t>
             </w:r>
-            <w:proofErr w:type="spellStart"/>
             <w:r>
               <w:rPr>
                 <w:sz w:val="20"/>
@@ -9598,7 +9502,6 @@
               </w:rPr>
               <w:t>Kb</w:t>
             </w:r>
-            <w:proofErr w:type="spellEnd"/>
           </w:p>
         </w:tc>
       </w:tr>
@@ -9640,7 +9543,7 @@
             <w:hyperlink r:id="rId23" w:history="1">
               <w:r>
                 <w:rPr>
-                  <w:rStyle w:val="Hyperlink"/>
+                  <w:rStyle w:val="a5"/>
                   <w:rFonts w:cstheme="minorHAnsi"/>
                   <w:b w:val="0"/>
                   <w:bCs w:val="0"/>
@@ -9727,7 +9630,6 @@
               </w:rPr>
               <w:t xml:space="preserve">5 </w:t>
             </w:r>
-            <w:proofErr w:type="spellStart"/>
             <w:r>
               <w:rPr>
                 <w:sz w:val="20"/>
@@ -9735,7 +9637,6 @@
               </w:rPr>
               <w:t>Kb</w:t>
             </w:r>
-            <w:proofErr w:type="spellEnd"/>
           </w:p>
         </w:tc>
       </w:tr>
@@ -9776,7 +9677,7 @@
             <w:hyperlink r:id="rId24" w:history="1">
               <w:r>
                 <w:rPr>
-                  <w:rStyle w:val="Hyperlink"/>
+                  <w:rStyle w:val="a5"/>
                   <w:rFonts w:cstheme="minorHAnsi"/>
                   <w:b w:val="0"/>
                   <w:bCs w:val="0"/>
@@ -9863,7 +9764,6 @@
               </w:rPr>
               <w:t xml:space="preserve">3 </w:t>
             </w:r>
-            <w:proofErr w:type="spellStart"/>
             <w:r>
               <w:rPr>
                 <w:sz w:val="20"/>
@@ -9871,7 +9771,6 @@
               </w:rPr>
               <w:t>Kb</w:t>
             </w:r>
-            <w:proofErr w:type="spellEnd"/>
           </w:p>
         </w:tc>
       </w:tr>
@@ -9911,7 +9810,7 @@
             <w:hyperlink r:id="rId25" w:history="1">
               <w:r>
                 <w:rPr>
-                  <w:rStyle w:val="Hyperlink"/>
+                  <w:rStyle w:val="a5"/>
                   <w:rFonts w:cstheme="minorHAnsi"/>
                   <w:b w:val="0"/>
                   <w:bCs w:val="0"/>
@@ -10012,7 +9911,6 @@
               </w:rPr>
               <w:t xml:space="preserve">1 </w:t>
             </w:r>
-            <w:proofErr w:type="spellStart"/>
             <w:r>
               <w:rPr>
                 <w:sz w:val="20"/>
@@ -10020,7 +9918,6 @@
               </w:rPr>
               <w:t>Kb</w:t>
             </w:r>
-            <w:proofErr w:type="spellEnd"/>
           </w:p>
         </w:tc>
       </w:tr>
@@ -10059,7 +9956,7 @@
             <w:hyperlink r:id="rId26" w:history="1">
               <w:r>
                 <w:rPr>
-                  <w:rStyle w:val="Hyperlink"/>
+                  <w:rStyle w:val="a5"/>
                   <w:rFonts w:cstheme="minorHAnsi"/>
                   <w:b w:val="0"/>
                   <w:bCs w:val="0"/>
@@ -10160,7 +10057,6 @@
               </w:rPr>
               <w:t xml:space="preserve">3 </w:t>
             </w:r>
-            <w:proofErr w:type="spellStart"/>
             <w:r>
               <w:rPr>
                 <w:sz w:val="20"/>
@@ -10168,7 +10064,6 @@
               </w:rPr>
               <w:t>Kb</w:t>
             </w:r>
-            <w:proofErr w:type="spellEnd"/>
           </w:p>
         </w:tc>
       </w:tr>
@@ -10208,7 +10103,7 @@
             <w:hyperlink r:id="rId27" w:history="1">
               <w:r>
                 <w:rPr>
-                  <w:rStyle w:val="Hyperlink"/>
+                  <w:rStyle w:val="a5"/>
                   <w:rFonts w:cstheme="minorHAnsi"/>
                   <w:b w:val="0"/>
                   <w:bCs w:val="0"/>
@@ -10295,7 +10190,6 @@
               </w:rPr>
               <w:t xml:space="preserve">1 </w:t>
             </w:r>
-            <w:proofErr w:type="spellStart"/>
             <w:r>
               <w:rPr>
                 <w:sz w:val="20"/>
@@ -10303,7 +10197,6 @@
               </w:rPr>
               <w:t>Kb</w:t>
             </w:r>
-            <w:proofErr w:type="spellEnd"/>
           </w:p>
         </w:tc>
       </w:tr>
@@ -10342,7 +10235,7 @@
             <w:hyperlink r:id="rId28" w:history="1">
               <w:r>
                 <w:rPr>
-                  <w:rStyle w:val="Hyperlink"/>
+                  <w:rStyle w:val="a5"/>
                   <w:rFonts w:cstheme="minorHAnsi"/>
                   <w:b w:val="0"/>
                   <w:bCs w:val="0"/>
@@ -10436,7 +10329,6 @@
               </w:rPr>
               <w:t xml:space="preserve">1 </w:t>
             </w:r>
-            <w:proofErr w:type="spellStart"/>
             <w:r>
               <w:rPr>
                 <w:sz w:val="20"/>
@@ -10444,7 +10336,6 @@
               </w:rPr>
               <w:t>Kb</w:t>
             </w:r>
-            <w:proofErr w:type="spellEnd"/>
           </w:p>
         </w:tc>
       </w:tr>
@@ -10484,7 +10375,7 @@
             <w:hyperlink r:id="rId29" w:history="1">
               <w:r>
                 <w:rPr>
-                  <w:rStyle w:val="Hyperlink"/>
+                  <w:rStyle w:val="a5"/>
                   <w:rFonts w:cstheme="minorHAnsi"/>
                   <w:b w:val="0"/>
                   <w:bCs w:val="0"/>
@@ -10571,7 +10462,6 @@
               </w:rPr>
               <w:t xml:space="preserve">4 </w:t>
             </w:r>
-            <w:proofErr w:type="spellStart"/>
             <w:r>
               <w:rPr>
                 <w:sz w:val="20"/>
@@ -10579,7 +10469,6 @@
               </w:rPr>
               <w:t>Kb</w:t>
             </w:r>
-            <w:proofErr w:type="spellEnd"/>
           </w:p>
         </w:tc>
       </w:tr>
@@ -10592,15 +10481,15 @@
     </w:p>
     <w:p>
       <w:pPr>
-        <w:pStyle w:val="Heading2"/>
+        <w:pStyle w:val="2"/>
         <w:rPr>
           <w:sz w:val="28"/>
           <w:szCs w:val="28"/>
           <w:lang w:val="en-US"/>
         </w:rPr>
       </w:pPr>
-      <w:bookmarkStart w:id="20" w:name="_Toc65352828"/>
-      <w:bookmarkStart w:id="21" w:name="_Toc70165218"/>
+      <w:bookmarkStart w:id="21" w:name="_Toc65352828"/>
+      <w:bookmarkStart w:id="22" w:name="_Toc70194253"/>
       <w:r>
         <w:rPr>
           <w:sz w:val="28"/>
@@ -10610,19 +10499,19 @@
         <w:lastRenderedPageBreak/>
         <w:t>Block diagram</w:t>
       </w:r>
-      <w:bookmarkEnd w:id="20"/>
       <w:bookmarkEnd w:id="21"/>
+      <w:bookmarkEnd w:id="22"/>
     </w:p>
     <w:p>
       <w:pPr>
-        <w:pStyle w:val="Heading3"/>
+        <w:pStyle w:val="3"/>
         <w:spacing w:after="720"/>
         <w:rPr>
           <w:lang w:val="en-US"/>
         </w:rPr>
       </w:pPr>
-      <w:bookmarkStart w:id="22" w:name="_Toc65352829"/>
-      <w:bookmarkStart w:id="23" w:name="_Toc70165219"/>
+      <w:bookmarkStart w:id="23" w:name="_Toc65352829"/>
+      <w:bookmarkStart w:id="24" w:name="_Toc70194254"/>
       <w:r>
         <w:rPr>
           <w:noProof/>
@@ -10691,12 +10580,12 @@
         </w:rPr>
         <w:t>Block diagram</w:t>
       </w:r>
-      <w:bookmarkEnd w:id="22"/>
       <w:bookmarkEnd w:id="23"/>
+      <w:bookmarkEnd w:id="24"/>
     </w:p>
     <w:p>
       <w:pPr>
-        <w:pStyle w:val="Heading3"/>
+        <w:pStyle w:val="3"/>
         <w:spacing w:after="240"/>
         <w:rPr>
           <w:lang w:val="en-US"/>
@@ -10705,35 +10594,35 @@
     </w:p>
     <w:p>
       <w:pPr>
-        <w:pStyle w:val="Heading3"/>
+        <w:pStyle w:val="3"/>
         <w:spacing w:before="0" w:after="240"/>
         <w:rPr>
           <w:lang w:val="en-US"/>
         </w:rPr>
       </w:pPr>
-      <w:bookmarkStart w:id="24" w:name="_Toc65352830"/>
+      <w:bookmarkStart w:id="25" w:name="_Toc65352830"/>
     </w:p>
     <w:p>
       <w:pPr>
-        <w:pStyle w:val="Heading3"/>
+        <w:pStyle w:val="3"/>
         <w:spacing w:before="0" w:after="240"/>
         <w:rPr>
           <w:lang w:val="en-US"/>
         </w:rPr>
       </w:pPr>
-      <w:bookmarkStart w:id="25" w:name="_Toc70165220"/>
+      <w:bookmarkStart w:id="26" w:name="_Toc70194255"/>
       <w:r>
         <w:rPr>
           <w:lang w:val="en-US"/>
         </w:rPr>
         <w:t>Description of the block diagram</w:t>
       </w:r>
-      <w:bookmarkEnd w:id="24"/>
       <w:bookmarkEnd w:id="25"/>
+      <w:bookmarkEnd w:id="26"/>
     </w:p>
     <w:tbl>
       <w:tblPr>
-        <w:tblStyle w:val="a"/>
+        <w:tblStyle w:val="a4"/>
         <w:tblW w:w="3299" w:type="pct"/>
         <w:tblLayout w:type="fixed"/>
         <w:tblLook w:val="04A0" w:firstRow="1" w:lastRow="0" w:firstColumn="1" w:lastColumn="0" w:noHBand="0" w:noVBand="1"/>
@@ -10817,7 +10706,7 @@
           </w:tcPr>
           <w:p>
             <w:pPr>
-              <w:pStyle w:val="ListNumber"/>
+              <w:pStyle w:val="a"/>
               <w:numPr>
                 <w:ilvl w:val="0"/>
                 <w:numId w:val="0"/>
@@ -10887,7 +10776,7 @@
           </w:tcPr>
           <w:p>
             <w:pPr>
-              <w:pStyle w:val="ListNumber"/>
+              <w:pStyle w:val="a"/>
               <w:numPr>
                 <w:ilvl w:val="0"/>
                 <w:numId w:val="0"/>
@@ -10956,7 +10845,7 @@
           </w:tcPr>
           <w:p>
             <w:pPr>
-              <w:pStyle w:val="ListNumber"/>
+              <w:pStyle w:val="a"/>
               <w:numPr>
                 <w:ilvl w:val="0"/>
                 <w:numId w:val="0"/>
@@ -11031,7 +10920,7 @@
 </file>
 
 <file path=word/endnotes.xml><?xml version="1.0" encoding="utf-8"?>
-<w:endnotes xmlns:wpc="http://schemas.microsoft.com/office/word/2010/wordprocessingCanvas" xmlns:cx="http://schemas.microsoft.com/office/drawing/2014/chartex" xmlns:cx1="http://schemas.microsoft.com/office/drawing/2015/9/8/chartex" xmlns:cx2="http://schemas.microsoft.com/office/drawing/2015/10/21/chartex" xmlns:cx3="http://schemas.microsoft.com/office/drawing/2016/5/9/chartex" xmlns:cx4="http://schemas.microsoft.com/office/drawing/2016/5/10/chartex" xmlns:cx5="http://schemas.microsoft.com/office/drawing/2016/5/11/chartex" xmlns:cx6="http://schemas.microsoft.com/office/drawing/2016/5/12/chartex" xmlns:cx7="http://schemas.microsoft.com/office/drawing/2016/5/13/chartex" xmlns:cx8="http://schemas.microsoft.com/office/drawing/2016/5/14/chartex" xmlns:mc="http://schemas.openxmlformats.org/markup-compatibility/2006" xmlns:aink="http://schemas.microsoft.com/office/drawing/2016/ink" xmlns:am3d="http://schemas.microsoft.com/office/drawing/2017/model3d" xmlns:o="urn:schemas-microsoft-com:office:office" xmlns:r="http://schemas.openxmlformats.org/officeDocument/2006/relationships" xmlns:m="http://schemas.openxmlformats.org/officeDocument/2006/math" xmlns:v="urn:schemas-microsoft-com:vml" xmlns:wp14="http://schemas.microsoft.com/office/word/2010/wordprocessingDrawing" xmlns:wp="http://schemas.openxmlformats.org/drawingml/2006/wordprocessingDrawing" xmlns:w10="urn:schemas-microsoft-com:office:word" xmlns:w="http://schemas.openxmlformats.org/wordprocessingml/2006/main" xmlns:w14="http://schemas.microsoft.com/office/word/2010/wordml" xmlns:w15="http://schemas.microsoft.com/office/word/2012/wordml" xmlns:w16cex="http://schemas.microsoft.com/office/word/2018/wordml/cex" xmlns:w16cid="http://schemas.microsoft.com/office/word/2016/wordml/cid" xmlns:w16="http://schemas.microsoft.com/office/word/2018/wordml" xmlns:w16sdtdh="http://schemas.microsoft.com/office/word/2020/wordml/sdtdatahash" xmlns:w16se="http://schemas.microsoft.com/office/word/2015/wordml/symex" xmlns:wpg="http://schemas.microsoft.com/office/word/2010/wordprocessingGroup" xmlns:wpi="http://schemas.microsoft.com/office/word/2010/wordprocessingInk" xmlns:wne="http://schemas.microsoft.com/office/word/2006/wordml" xmlns:wps="http://schemas.microsoft.com/office/word/2010/wordprocessingShape" mc:Ignorable="w14 w15 w16se w16cid w16 w16cex w16sdtdh wp14">
+<w:endnotes xmlns:wpc="http://schemas.microsoft.com/office/word/2010/wordprocessingCanvas" xmlns:cx="http://schemas.microsoft.com/office/drawing/2014/chartex" xmlns:mc="http://schemas.openxmlformats.org/markup-compatibility/2006" xmlns:o="urn:schemas-microsoft-com:office:office" xmlns:r="http://schemas.openxmlformats.org/officeDocument/2006/relationships" xmlns:m="http://schemas.openxmlformats.org/officeDocument/2006/math" xmlns:v="urn:schemas-microsoft-com:vml" xmlns:wp14="http://schemas.microsoft.com/office/word/2010/wordprocessingDrawing" xmlns:wp="http://schemas.openxmlformats.org/drawingml/2006/wordprocessingDrawing" xmlns:w10="urn:schemas-microsoft-com:office:word" xmlns:w="http://schemas.openxmlformats.org/wordprocessingml/2006/main" xmlns:w14="http://schemas.microsoft.com/office/word/2010/wordml" xmlns:w15="http://schemas.microsoft.com/office/word/2012/wordml" xmlns:w16se="http://schemas.microsoft.com/office/word/2015/wordml/symex" xmlns:wpg="http://schemas.microsoft.com/office/word/2010/wordprocessingGroup" xmlns:wpi="http://schemas.microsoft.com/office/word/2010/wordprocessingInk" xmlns:wne="http://schemas.microsoft.com/office/word/2006/wordml" xmlns:wps="http://schemas.microsoft.com/office/word/2010/wordprocessingShape" mc:Ignorable="w14 w15 w16se wp14">
   <w:endnote w:type="separator" w:id="-1">
     <w:p>
       <w:pPr>
@@ -11056,7 +10945,7 @@
 </file>
 
 <file path=word/footer1.xml><?xml version="1.0" encoding="utf-8"?>
-<w:ftr xmlns:wpc="http://schemas.microsoft.com/office/word/2010/wordprocessingCanvas" xmlns:cx="http://schemas.microsoft.com/office/drawing/2014/chartex" xmlns:cx1="http://schemas.microsoft.com/office/drawing/2015/9/8/chartex" xmlns:cx2="http://schemas.microsoft.com/office/drawing/2015/10/21/chartex" xmlns:cx3="http://schemas.microsoft.com/office/drawing/2016/5/9/chartex" xmlns:cx4="http://schemas.microsoft.com/office/drawing/2016/5/10/chartex" xmlns:cx5="http://schemas.microsoft.com/office/drawing/2016/5/11/chartex" xmlns:cx6="http://schemas.microsoft.com/office/drawing/2016/5/12/chartex" xmlns:cx7="http://schemas.microsoft.com/office/drawing/2016/5/13/chartex" xmlns:cx8="http://schemas.microsoft.com/office/drawing/2016/5/14/chartex" xmlns:mc="http://schemas.openxmlformats.org/markup-compatibility/2006" xmlns:aink="http://schemas.microsoft.com/office/drawing/2016/ink" xmlns:am3d="http://schemas.microsoft.com/office/drawing/2017/model3d" xmlns:o="urn:schemas-microsoft-com:office:office" xmlns:r="http://schemas.openxmlformats.org/officeDocument/2006/relationships" xmlns:m="http://schemas.openxmlformats.org/officeDocument/2006/math" xmlns:v="urn:schemas-microsoft-com:vml" xmlns:wp14="http://schemas.microsoft.com/office/word/2010/wordprocessingDrawing" xmlns:wp="http://schemas.openxmlformats.org/drawingml/2006/wordprocessingDrawing" xmlns:w10="urn:schemas-microsoft-com:office:word" xmlns:w="http://schemas.openxmlformats.org/wordprocessingml/2006/main" xmlns:w14="http://schemas.microsoft.com/office/word/2010/wordml" xmlns:w15="http://schemas.microsoft.com/office/word/2012/wordml" xmlns:w16cex="http://schemas.microsoft.com/office/word/2018/wordml/cex" xmlns:w16cid="http://schemas.microsoft.com/office/word/2016/wordml/cid" xmlns:w16="http://schemas.microsoft.com/office/word/2018/wordml" xmlns:w16sdtdh="http://schemas.microsoft.com/office/word/2020/wordml/sdtdatahash" xmlns:w16se="http://schemas.microsoft.com/office/word/2015/wordml/symex" xmlns:wpg="http://schemas.microsoft.com/office/word/2010/wordprocessingGroup" xmlns:wpi="http://schemas.microsoft.com/office/word/2010/wordprocessingInk" xmlns:wne="http://schemas.microsoft.com/office/word/2006/wordml" xmlns:wps="http://schemas.microsoft.com/office/word/2010/wordprocessingShape" mc:Ignorable="w14 w15 w16se w16cid w16 w16cex w16sdtdh wp14">
+<w:ftr xmlns:wpc="http://schemas.microsoft.com/office/word/2010/wordprocessingCanvas" xmlns:cx="http://schemas.microsoft.com/office/drawing/2014/chartex" xmlns:mc="http://schemas.openxmlformats.org/markup-compatibility/2006" xmlns:o="urn:schemas-microsoft-com:office:office" xmlns:r="http://schemas.openxmlformats.org/officeDocument/2006/relationships" xmlns:m="http://schemas.openxmlformats.org/officeDocument/2006/math" xmlns:v="urn:schemas-microsoft-com:vml" xmlns:wp14="http://schemas.microsoft.com/office/word/2010/wordprocessingDrawing" xmlns:wp="http://schemas.openxmlformats.org/drawingml/2006/wordprocessingDrawing" xmlns:w10="urn:schemas-microsoft-com:office:word" xmlns:w="http://schemas.openxmlformats.org/wordprocessingml/2006/main" xmlns:w14="http://schemas.microsoft.com/office/word/2010/wordml" xmlns:w15="http://schemas.microsoft.com/office/word/2012/wordml" xmlns:w16se="http://schemas.microsoft.com/office/word/2015/wordml/symex" xmlns:wpg="http://schemas.microsoft.com/office/word/2010/wordprocessingGroup" xmlns:wpi="http://schemas.microsoft.com/office/word/2010/wordprocessingInk" xmlns:wne="http://schemas.microsoft.com/office/word/2006/wordml" xmlns:wps="http://schemas.microsoft.com/office/word/2010/wordprocessingShape" mc:Ignorable="w14 w15 w16se wp14">
   <w:sdt>
     <w:sdtPr>
       <w:id w:val="-1831215851"/>
@@ -11069,7 +10958,7 @@
     <w:sdtContent>
       <w:p>
         <w:pPr>
-          <w:pStyle w:val="Footer"/>
+          <w:pStyle w:val="aa"/>
           <w:jc w:val="right"/>
         </w:pPr>
         <w:r>
@@ -11089,7 +10978,7 @@
             <w:noProof/>
             <w:lang w:val="bg-BG"/>
           </w:rPr>
-          <w:t>4</w:t>
+          <w:t>6</w:t>
         </w:r>
         <w:r>
           <w:fldChar w:fldCharType="end"/>
@@ -11099,14 +10988,14 @@
   </w:sdt>
   <w:p>
     <w:pPr>
-      <w:pStyle w:val="Footer"/>
+      <w:pStyle w:val="aa"/>
     </w:pPr>
   </w:p>
 </w:ftr>
 </file>
 
 <file path=word/footnotes.xml><?xml version="1.0" encoding="utf-8"?>
-<w:footnotes xmlns:wpc="http://schemas.microsoft.com/office/word/2010/wordprocessingCanvas" xmlns:cx="http://schemas.microsoft.com/office/drawing/2014/chartex" xmlns:cx1="http://schemas.microsoft.com/office/drawing/2015/9/8/chartex" xmlns:cx2="http://schemas.microsoft.com/office/drawing/2015/10/21/chartex" xmlns:cx3="http://schemas.microsoft.com/office/drawing/2016/5/9/chartex" xmlns:cx4="http://schemas.microsoft.com/office/drawing/2016/5/10/chartex" xmlns:cx5="http://schemas.microsoft.com/office/drawing/2016/5/11/chartex" xmlns:cx6="http://schemas.microsoft.com/office/drawing/2016/5/12/chartex" xmlns:cx7="http://schemas.microsoft.com/office/drawing/2016/5/13/chartex" xmlns:cx8="http://schemas.microsoft.com/office/drawing/2016/5/14/chartex" xmlns:mc="http://schemas.openxmlformats.org/markup-compatibility/2006" xmlns:aink="http://schemas.microsoft.com/office/drawing/2016/ink" xmlns:am3d="http://schemas.microsoft.com/office/drawing/2017/model3d" xmlns:o="urn:schemas-microsoft-com:office:office" xmlns:r="http://schemas.openxmlformats.org/officeDocument/2006/relationships" xmlns:m="http://schemas.openxmlformats.org/officeDocument/2006/math" xmlns:v="urn:schemas-microsoft-com:vml" xmlns:wp14="http://schemas.microsoft.com/office/word/2010/wordprocessingDrawing" xmlns:wp="http://schemas.openxmlformats.org/drawingml/2006/wordprocessingDrawing" xmlns:w10="urn:schemas-microsoft-com:office:word" xmlns:w="http://schemas.openxmlformats.org/wordprocessingml/2006/main" xmlns:w14="http://schemas.microsoft.com/office/word/2010/wordml" xmlns:w15="http://schemas.microsoft.com/office/word/2012/wordml" xmlns:w16cex="http://schemas.microsoft.com/office/word/2018/wordml/cex" xmlns:w16cid="http://schemas.microsoft.com/office/word/2016/wordml/cid" xmlns:w16="http://schemas.microsoft.com/office/word/2018/wordml" xmlns:w16sdtdh="http://schemas.microsoft.com/office/word/2020/wordml/sdtdatahash" xmlns:w16se="http://schemas.microsoft.com/office/word/2015/wordml/symex" xmlns:wpg="http://schemas.microsoft.com/office/word/2010/wordprocessingGroup" xmlns:wpi="http://schemas.microsoft.com/office/word/2010/wordprocessingInk" xmlns:wne="http://schemas.microsoft.com/office/word/2006/wordml" xmlns:wps="http://schemas.microsoft.com/office/word/2010/wordprocessingShape" mc:Ignorable="w14 w15 w16se w16cid w16 w16cex w16sdtdh wp14">
+<w:footnotes xmlns:wpc="http://schemas.microsoft.com/office/word/2010/wordprocessingCanvas" xmlns:cx="http://schemas.microsoft.com/office/drawing/2014/chartex" xmlns:mc="http://schemas.openxmlformats.org/markup-compatibility/2006" xmlns:o="urn:schemas-microsoft-com:office:office" xmlns:r="http://schemas.openxmlformats.org/officeDocument/2006/relationships" xmlns:m="http://schemas.openxmlformats.org/officeDocument/2006/math" xmlns:v="urn:schemas-microsoft-com:vml" xmlns:wp14="http://schemas.microsoft.com/office/word/2010/wordprocessingDrawing" xmlns:wp="http://schemas.openxmlformats.org/drawingml/2006/wordprocessingDrawing" xmlns:w10="urn:schemas-microsoft-com:office:word" xmlns:w="http://schemas.openxmlformats.org/wordprocessingml/2006/main" xmlns:w14="http://schemas.microsoft.com/office/word/2010/wordml" xmlns:w15="http://schemas.microsoft.com/office/word/2012/wordml" xmlns:w16se="http://schemas.microsoft.com/office/word/2015/wordml/symex" xmlns:wpg="http://schemas.microsoft.com/office/word/2010/wordprocessingGroup" xmlns:wpi="http://schemas.microsoft.com/office/word/2010/wordprocessingInk" xmlns:wne="http://schemas.microsoft.com/office/word/2006/wordml" xmlns:wps="http://schemas.microsoft.com/office/word/2010/wordprocessingShape" mc:Ignorable="w14 w15 w16se wp14">
   <w:footnote w:type="separator" w:id="-1">
     <w:p>
       <w:pPr>
@@ -11131,7 +11020,7 @@
 </file>
 
 <file path=word/numbering.xml><?xml version="1.0" encoding="utf-8"?>
-<w:numbering xmlns:wpc="http://schemas.microsoft.com/office/word/2010/wordprocessingCanvas" xmlns:cx="http://schemas.microsoft.com/office/drawing/2014/chartex" xmlns:cx1="http://schemas.microsoft.com/office/drawing/2015/9/8/chartex" xmlns:cx2="http://schemas.microsoft.com/office/drawing/2015/10/21/chartex" xmlns:cx3="http://schemas.microsoft.com/office/drawing/2016/5/9/chartex" xmlns:cx4="http://schemas.microsoft.com/office/drawing/2016/5/10/chartex" xmlns:cx5="http://schemas.microsoft.com/office/drawing/2016/5/11/chartex" xmlns:cx6="http://schemas.microsoft.com/office/drawing/2016/5/12/chartex" xmlns:cx7="http://schemas.microsoft.com/office/drawing/2016/5/13/chartex" xmlns:cx8="http://schemas.microsoft.com/office/drawing/2016/5/14/chartex" xmlns:mc="http://schemas.openxmlformats.org/markup-compatibility/2006" xmlns:aink="http://schemas.microsoft.com/office/drawing/2016/ink" xmlns:am3d="http://schemas.microsoft.com/office/drawing/2017/model3d" xmlns:o="urn:schemas-microsoft-com:office:office" xmlns:r="http://schemas.openxmlformats.org/officeDocument/2006/relationships" xmlns:m="http://schemas.openxmlformats.org/officeDocument/2006/math" xmlns:v="urn:schemas-microsoft-com:vml" xmlns:wp14="http://schemas.microsoft.com/office/word/2010/wordprocessingDrawing" xmlns:wp="http://schemas.openxmlformats.org/drawingml/2006/wordprocessingDrawing" xmlns:w10="urn:schemas-microsoft-com:office:word" xmlns:w="http://schemas.openxmlformats.org/wordprocessingml/2006/main" xmlns:w14="http://schemas.microsoft.com/office/word/2010/wordml" xmlns:w15="http://schemas.microsoft.com/office/word/2012/wordml" xmlns:w16cex="http://schemas.microsoft.com/office/word/2018/wordml/cex" xmlns:w16cid="http://schemas.microsoft.com/office/word/2016/wordml/cid" xmlns:w16="http://schemas.microsoft.com/office/word/2018/wordml" xmlns:w16sdtdh="http://schemas.microsoft.com/office/word/2020/wordml/sdtdatahash" xmlns:w16se="http://schemas.microsoft.com/office/word/2015/wordml/symex" xmlns:wpg="http://schemas.microsoft.com/office/word/2010/wordprocessingGroup" xmlns:wpi="http://schemas.microsoft.com/office/word/2010/wordprocessingInk" xmlns:wne="http://schemas.microsoft.com/office/word/2006/wordml" xmlns:wps="http://schemas.microsoft.com/office/word/2010/wordprocessingShape" mc:Ignorable="w14 w15 w16se w16cid w16 w16cex w16sdtdh wp14">
+<w:numbering xmlns:wpc="http://schemas.microsoft.com/office/word/2010/wordprocessingCanvas" xmlns:cx="http://schemas.microsoft.com/office/drawing/2014/chartex" xmlns:mc="http://schemas.openxmlformats.org/markup-compatibility/2006" xmlns:o="urn:schemas-microsoft-com:office:office" xmlns:r="http://schemas.openxmlformats.org/officeDocument/2006/relationships" xmlns:m="http://schemas.openxmlformats.org/officeDocument/2006/math" xmlns:v="urn:schemas-microsoft-com:vml" xmlns:wp14="http://schemas.microsoft.com/office/word/2010/wordprocessingDrawing" xmlns:wp="http://schemas.openxmlformats.org/drawingml/2006/wordprocessingDrawing" xmlns:w10="urn:schemas-microsoft-com:office:word" xmlns:w="http://schemas.openxmlformats.org/wordprocessingml/2006/main" xmlns:w14="http://schemas.microsoft.com/office/word/2010/wordml" xmlns:w15="http://schemas.microsoft.com/office/word/2012/wordml" xmlns:w16se="http://schemas.microsoft.com/office/word/2015/wordml/symex" xmlns:wpg="http://schemas.microsoft.com/office/word/2010/wordprocessingGroup" xmlns:wpi="http://schemas.microsoft.com/office/word/2010/wordprocessingInk" xmlns:wne="http://schemas.microsoft.com/office/word/2006/wordml" xmlns:wps="http://schemas.microsoft.com/office/word/2010/wordprocessingShape" mc:Ignorable="w14 w15 w16se wp14">
   <w:abstractNum w:abstractNumId="0" w15:restartNumberingAfterBreak="0">
     <w:nsid w:val="FFFFFF88"/>
     <w:multiLevelType w:val="singleLevel"/>
@@ -11139,7 +11028,7 @@
     <w:lvl w:ilvl="0">
       <w:start w:val="1"/>
       <w:numFmt w:val="decimal"/>
-      <w:pStyle w:val="ListNumber"/>
+      <w:pStyle w:val="a"/>
       <w:suff w:val="nothing"/>
       <w:lvlText w:val="%1"/>
       <w:lvlJc w:val="left"/>
@@ -11170,7 +11059,7 @@
 </file>
 
 <file path=word/styles.xml><?xml version="1.0" encoding="utf-8"?>
-<w:styles xmlns:mc="http://schemas.openxmlformats.org/markup-compatibility/2006" xmlns:r="http://schemas.openxmlformats.org/officeDocument/2006/relationships" xmlns:w="http://schemas.openxmlformats.org/wordprocessingml/2006/main" xmlns:w14="http://schemas.microsoft.com/office/word/2010/wordml" xmlns:w15="http://schemas.microsoft.com/office/word/2012/wordml" xmlns:w16cex="http://schemas.microsoft.com/office/word/2018/wordml/cex" xmlns:w16cid="http://schemas.microsoft.com/office/word/2016/wordml/cid" xmlns:w16="http://schemas.microsoft.com/office/word/2018/wordml" xmlns:w16sdtdh="http://schemas.microsoft.com/office/word/2020/wordml/sdtdatahash" xmlns:w16se="http://schemas.microsoft.com/office/word/2015/wordml/symex" mc:Ignorable="w14 w15 w16se w16cid w16 w16cex w16sdtdh">
+<w:styles xmlns:mc="http://schemas.openxmlformats.org/markup-compatibility/2006" xmlns:r="http://schemas.openxmlformats.org/officeDocument/2006/relationships" xmlns:w="http://schemas.openxmlformats.org/wordprocessingml/2006/main" xmlns:w14="http://schemas.microsoft.com/office/word/2010/wordml" xmlns:w15="http://schemas.microsoft.com/office/word/2012/wordml" xmlns:w16se="http://schemas.microsoft.com/office/word/2015/wordml/symex" mc:Ignorable="w14 w15 w16se">
   <w:docDefaults>
     <w:rPrDefault>
       <w:rPr>
@@ -11186,7 +11075,7 @@
       </w:pPr>
     </w:pPrDefault>
   </w:docDefaults>
-  <w:latentStyles w:defLockedState="0" w:defUIPriority="99" w:defSemiHidden="0" w:defUnhideWhenUsed="0" w:defQFormat="0" w:count="376">
+  <w:latentStyles w:defLockedState="0" w:defUIPriority="99" w:defSemiHidden="0" w:defUnhideWhenUsed="0" w:defQFormat="0" w:count="371">
     <w:lsdException w:name="Normal" w:uiPriority="0" w:qFormat="1"/>
     <w:lsdException w:name="heading 1" w:uiPriority="9" w:qFormat="1"/>
     <w:lsdException w:name="heading 2" w:semiHidden="1" w:uiPriority="9" w:unhideWhenUsed="1" w:qFormat="1"/>
@@ -11558,22 +11447,17 @@
     <w:lsdException w:name="List Table 5 Dark Accent 6" w:uiPriority="50"/>
     <w:lsdException w:name="List Table 6 Colorful Accent 6" w:uiPriority="51"/>
     <w:lsdException w:name="List Table 7 Colorful Accent 6" w:uiPriority="52"/>
-    <w:lsdException w:name="Mention" w:semiHidden="1" w:unhideWhenUsed="1"/>
-    <w:lsdException w:name="Smart Hyperlink" w:semiHidden="1" w:unhideWhenUsed="1"/>
-    <w:lsdException w:name="Hashtag" w:semiHidden="1" w:unhideWhenUsed="1"/>
-    <w:lsdException w:name="Unresolved Mention" w:semiHidden="1" w:unhideWhenUsed="1"/>
-    <w:lsdException w:name="Smart Link" w:semiHidden="1" w:unhideWhenUsed="1"/>
   </w:latentStyles>
-  <w:style w:type="paragraph" w:default="1" w:styleId="Normal">
+  <w:style w:type="paragraph" w:default="1" w:styleId="a0">
     <w:name w:val="Normal"/>
     <w:qFormat/>
     <w:rsid w:val="004D030F"/>
   </w:style>
-  <w:style w:type="paragraph" w:styleId="Heading1">
+  <w:style w:type="paragraph" w:styleId="1">
     <w:name w:val="heading 1"/>
-    <w:basedOn w:val="Normal"/>
-    <w:next w:val="Heading2"/>
-    <w:link w:val="Heading1Char"/>
+    <w:basedOn w:val="a0"/>
+    <w:next w:val="2"/>
+    <w:link w:val="10"/>
     <w:uiPriority w:val="9"/>
     <w:qFormat/>
     <w:rsid w:val="00643A82"/>
@@ -11595,11 +11479,11 @@
       <w14:ligatures w14:val="standard"/>
     </w:rPr>
   </w:style>
-  <w:style w:type="paragraph" w:styleId="Heading2">
+  <w:style w:type="paragraph" w:styleId="2">
     <w:name w:val="heading 2"/>
-    <w:basedOn w:val="Normal"/>
-    <w:next w:val="Heading3"/>
-    <w:link w:val="Heading2Char"/>
+    <w:basedOn w:val="a0"/>
+    <w:next w:val="3"/>
+    <w:link w:val="20"/>
     <w:uiPriority w:val="9"/>
     <w:unhideWhenUsed/>
     <w:qFormat/>
@@ -11628,10 +11512,10 @@
       <w14:ligatures w14:val="standard"/>
     </w:rPr>
   </w:style>
-  <w:style w:type="paragraph" w:styleId="Heading3">
+  <w:style w:type="paragraph" w:styleId="3">
     <w:name w:val="heading 3"/>
-    <w:basedOn w:val="Normal"/>
-    <w:link w:val="Heading3Char"/>
+    <w:basedOn w:val="a0"/>
+    <w:link w:val="30"/>
     <w:uiPriority w:val="9"/>
     <w:unhideWhenUsed/>
     <w:qFormat/>
@@ -11656,13 +11540,13 @@
       <w14:ligatures w14:val="standard"/>
     </w:rPr>
   </w:style>
-  <w:style w:type="character" w:default="1" w:styleId="DefaultParagraphFont">
+  <w:style w:type="character" w:default="1" w:styleId="a1">
     <w:name w:val="Default Paragraph Font"/>
     <w:uiPriority w:val="1"/>
     <w:semiHidden/>
     <w:unhideWhenUsed/>
   </w:style>
-  <w:style w:type="table" w:default="1" w:styleId="TableNormal">
+  <w:style w:type="table" w:default="1" w:styleId="a2">
     <w:name w:val="Normal Table"/>
     <w:uiPriority w:val="99"/>
     <w:semiHidden/>
@@ -11677,16 +11561,16 @@
       </w:tblCellMar>
     </w:tblPr>
   </w:style>
-  <w:style w:type="numbering" w:default="1" w:styleId="NoList">
+  <w:style w:type="numbering" w:default="1" w:styleId="a3">
     <w:name w:val="No List"/>
     <w:uiPriority w:val="99"/>
     <w:semiHidden/>
     <w:unhideWhenUsed/>
   </w:style>
-  <w:style w:type="character" w:customStyle="1" w:styleId="Heading1Char">
-    <w:name w:val="Heading 1 Char"/>
-    <w:basedOn w:val="DefaultParagraphFont"/>
-    <w:link w:val="Heading1"/>
+  <w:style w:type="character" w:customStyle="1" w:styleId="10">
+    <w:name w:val="Заглавие 1 Знак"/>
+    <w:basedOn w:val="a1"/>
+    <w:link w:val="1"/>
     <w:uiPriority w:val="9"/>
     <w:rsid w:val="00643A82"/>
     <w:rPr>
@@ -11700,10 +11584,10 @@
       <w14:ligatures w14:val="standard"/>
     </w:rPr>
   </w:style>
-  <w:style w:type="character" w:customStyle="1" w:styleId="Heading2Char">
-    <w:name w:val="Heading 2 Char"/>
-    <w:basedOn w:val="DefaultParagraphFont"/>
-    <w:link w:val="Heading2"/>
+  <w:style w:type="character" w:customStyle="1" w:styleId="20">
+    <w:name w:val="Заглавие 2 Знак"/>
+    <w:basedOn w:val="a1"/>
+    <w:link w:val="2"/>
     <w:uiPriority w:val="9"/>
     <w:rsid w:val="00643A82"/>
     <w:rPr>
@@ -11720,10 +11604,10 @@
       <w14:ligatures w14:val="standard"/>
     </w:rPr>
   </w:style>
-  <w:style w:type="character" w:customStyle="1" w:styleId="Heading3Char">
-    <w:name w:val="Heading 3 Char"/>
-    <w:basedOn w:val="DefaultParagraphFont"/>
-    <w:link w:val="Heading3"/>
+  <w:style w:type="character" w:customStyle="1" w:styleId="30">
+    <w:name w:val="Заглавие 3 Знак"/>
+    <w:basedOn w:val="a1"/>
+    <w:link w:val="3"/>
     <w:uiPriority w:val="9"/>
     <w:rsid w:val="00643A82"/>
     <w:rPr>
@@ -11739,9 +11623,9 @@
       <w14:ligatures w14:val="standard"/>
     </w:rPr>
   </w:style>
-  <w:style w:type="table" w:customStyle="1" w:styleId="a">
+  <w:style w:type="table" w:customStyle="1" w:styleId="a4">
     <w:name w:val="Без граници"/>
-    <w:basedOn w:val="TableNormal"/>
+    <w:basedOn w:val="a2"/>
     <w:uiPriority w:val="99"/>
     <w:rsid w:val="00643A82"/>
     <w:pPr>
@@ -11803,9 +11687,9 @@
       </w:rPr>
     </w:tblStylePr>
   </w:style>
-  <w:style w:type="paragraph" w:styleId="ListNumber">
+  <w:style w:type="paragraph" w:styleId="a">
     <w:name w:val="List Number"/>
-    <w:basedOn w:val="Normal"/>
+    <w:basedOn w:val="a0"/>
     <w:uiPriority w:val="10"/>
     <w:qFormat/>
     <w:rsid w:val="00643A82"/>
@@ -11823,9 +11707,9 @@
       <w14:ligatures w14:val="standard"/>
     </w:rPr>
   </w:style>
-  <w:style w:type="character" w:styleId="Hyperlink">
+  <w:style w:type="character" w:styleId="a5">
     <w:name w:val="Hyperlink"/>
-    <w:basedOn w:val="DefaultParagraphFont"/>
+    <w:basedOn w:val="a1"/>
     <w:uiPriority w:val="99"/>
     <w:unhideWhenUsed/>
     <w:rsid w:val="00184513"/>
@@ -11834,9 +11718,9 @@
       <w:u w:val="single"/>
     </w:rPr>
   </w:style>
-  <w:style w:type="character" w:styleId="FollowedHyperlink">
+  <w:style w:type="character" w:styleId="a6">
     <w:name w:val="FollowedHyperlink"/>
-    <w:basedOn w:val="DefaultParagraphFont"/>
+    <w:basedOn w:val="a1"/>
     <w:uiPriority w:val="99"/>
     <w:semiHidden/>
     <w:unhideWhenUsed/>
@@ -11846,10 +11730,10 @@
       <w:u w:val="single"/>
     </w:rPr>
   </w:style>
-  <w:style w:type="paragraph" w:styleId="TOCHeading">
+  <w:style w:type="paragraph" w:styleId="a7">
     <w:name w:val="TOC Heading"/>
-    <w:basedOn w:val="Heading1"/>
-    <w:next w:val="Normal"/>
+    <w:basedOn w:val="1"/>
+    <w:next w:val="a0"/>
     <w:uiPriority w:val="39"/>
     <w:unhideWhenUsed/>
     <w:qFormat/>
@@ -11869,10 +11753,10 @@
       <w14:ligatures w14:val="none"/>
     </w:rPr>
   </w:style>
-  <w:style w:type="paragraph" w:styleId="TOC1">
+  <w:style w:type="paragraph" w:styleId="11">
     <w:name w:val="toc 1"/>
-    <w:basedOn w:val="Normal"/>
-    <w:next w:val="Normal"/>
+    <w:basedOn w:val="a0"/>
+    <w:next w:val="a0"/>
     <w:autoRedefine/>
     <w:uiPriority w:val="39"/>
     <w:unhideWhenUsed/>
@@ -11881,10 +11765,10 @@
       <w:spacing w:after="100"/>
     </w:pPr>
   </w:style>
-  <w:style w:type="paragraph" w:styleId="TOC2">
+  <w:style w:type="paragraph" w:styleId="21">
     <w:name w:val="toc 2"/>
-    <w:basedOn w:val="Normal"/>
-    <w:next w:val="Normal"/>
+    <w:basedOn w:val="a0"/>
+    <w:next w:val="a0"/>
     <w:autoRedefine/>
     <w:uiPriority w:val="39"/>
     <w:unhideWhenUsed/>
@@ -11894,10 +11778,10 @@
       <w:ind w:left="220"/>
     </w:pPr>
   </w:style>
-  <w:style w:type="paragraph" w:styleId="TOC3">
+  <w:style w:type="paragraph" w:styleId="31">
     <w:name w:val="toc 3"/>
-    <w:basedOn w:val="Normal"/>
-    <w:next w:val="Normal"/>
+    <w:basedOn w:val="a0"/>
+    <w:next w:val="a0"/>
     <w:autoRedefine/>
     <w:uiPriority w:val="39"/>
     <w:unhideWhenUsed/>
@@ -11907,9 +11791,9 @@
       <w:ind w:left="440"/>
     </w:pPr>
   </w:style>
-  <w:style w:type="table" w:styleId="GridTable4-Accent2">
+  <w:style w:type="table" w:styleId="42">
     <w:name w:val="Grid Table 4 Accent 2"/>
-    <w:basedOn w:val="TableNormal"/>
+    <w:basedOn w:val="a2"/>
     <w:uiPriority w:val="49"/>
     <w:rsid w:val="00D14D0C"/>
     <w:pPr>
@@ -11983,10 +11867,10 @@
       </w:tcPr>
     </w:tblStylePr>
   </w:style>
-  <w:style w:type="paragraph" w:styleId="Header">
+  <w:style w:type="paragraph" w:styleId="a8">
     <w:name w:val="header"/>
-    <w:basedOn w:val="Normal"/>
-    <w:link w:val="HeaderChar"/>
+    <w:basedOn w:val="a0"/>
+    <w:link w:val="a9"/>
     <w:uiPriority w:val="99"/>
     <w:unhideWhenUsed/>
     <w:rsid w:val="00FD6708"/>
@@ -11998,17 +11882,17 @@
       <w:spacing w:after="0" w:line="240" w:lineRule="auto"/>
     </w:pPr>
   </w:style>
-  <w:style w:type="character" w:customStyle="1" w:styleId="HeaderChar">
-    <w:name w:val="Header Char"/>
-    <w:basedOn w:val="DefaultParagraphFont"/>
-    <w:link w:val="Header"/>
+  <w:style w:type="character" w:customStyle="1" w:styleId="a9">
+    <w:name w:val="Горен колонтитул Знак"/>
+    <w:basedOn w:val="a1"/>
+    <w:link w:val="a8"/>
     <w:uiPriority w:val="99"/>
     <w:rsid w:val="00FD6708"/>
   </w:style>
-  <w:style w:type="paragraph" w:styleId="Footer">
+  <w:style w:type="paragraph" w:styleId="aa">
     <w:name w:val="footer"/>
-    <w:basedOn w:val="Normal"/>
-    <w:link w:val="FooterChar"/>
+    <w:basedOn w:val="a0"/>
+    <w:link w:val="ab"/>
     <w:uiPriority w:val="99"/>
     <w:unhideWhenUsed/>
     <w:rsid w:val="00FD6708"/>
@@ -12020,10 +11904,10 @@
       <w:spacing w:after="0" w:line="240" w:lineRule="auto"/>
     </w:pPr>
   </w:style>
-  <w:style w:type="character" w:customStyle="1" w:styleId="FooterChar">
-    <w:name w:val="Footer Char"/>
-    <w:basedOn w:val="DefaultParagraphFont"/>
-    <w:link w:val="Footer"/>
+  <w:style w:type="character" w:customStyle="1" w:styleId="ab">
+    <w:name w:val="Долен колонтитул Знак"/>
+    <w:basedOn w:val="a1"/>
+    <w:link w:val="aa"/>
     <w:uiPriority w:val="99"/>
     <w:rsid w:val="00FD6708"/>
   </w:style>
@@ -12031,7 +11915,7 @@
 </file>
 
 <file path=word/glossary/document.xml><?xml version="1.0" encoding="utf-8"?>
-<w:glossaryDocument xmlns:wpc="http://schemas.microsoft.com/office/word/2010/wordprocessingCanvas" xmlns:cx="http://schemas.microsoft.com/office/drawing/2014/chartex" xmlns:cx1="http://schemas.microsoft.com/office/drawing/2015/9/8/chartex" xmlns:cx2="http://schemas.microsoft.com/office/drawing/2015/10/21/chartex" xmlns:cx3="http://schemas.microsoft.com/office/drawing/2016/5/9/chartex" xmlns:cx4="http://schemas.microsoft.com/office/drawing/2016/5/10/chartex" xmlns:cx5="http://schemas.microsoft.com/office/drawing/2016/5/11/chartex" xmlns:cx6="http://schemas.microsoft.com/office/drawing/2016/5/12/chartex" xmlns:cx7="http://schemas.microsoft.com/office/drawing/2016/5/13/chartex" xmlns:cx8="http://schemas.microsoft.com/office/drawing/2016/5/14/chartex" xmlns:mc="http://schemas.openxmlformats.org/markup-compatibility/2006" xmlns:aink="http://schemas.microsoft.com/office/drawing/2016/ink" xmlns:am3d="http://schemas.microsoft.com/office/drawing/2017/model3d" xmlns:o="urn:schemas-microsoft-com:office:office" xmlns:r="http://schemas.openxmlformats.org/officeDocument/2006/relationships" xmlns:m="http://schemas.openxmlformats.org/officeDocument/2006/math" xmlns:v="urn:schemas-microsoft-com:vml" xmlns:wp14="http://schemas.microsoft.com/office/word/2010/wordprocessingDrawing" xmlns:wp="http://schemas.openxmlformats.org/drawingml/2006/wordprocessingDrawing" xmlns:w10="urn:schemas-microsoft-com:office:word" xmlns:w="http://schemas.openxmlformats.org/wordprocessingml/2006/main" xmlns:w14="http://schemas.microsoft.com/office/word/2010/wordml" xmlns:w15="http://schemas.microsoft.com/office/word/2012/wordml" xmlns:w16cex="http://schemas.microsoft.com/office/word/2018/wordml/cex" xmlns:w16cid="http://schemas.microsoft.com/office/word/2016/wordml/cid" xmlns:w16="http://schemas.microsoft.com/office/word/2018/wordml" xmlns:w16sdtdh="http://schemas.microsoft.com/office/word/2020/wordml/sdtdatahash" xmlns:w16se="http://schemas.microsoft.com/office/word/2015/wordml/symex" xmlns:wpg="http://schemas.microsoft.com/office/word/2010/wordprocessingGroup" xmlns:wpi="http://schemas.microsoft.com/office/word/2010/wordprocessingInk" xmlns:wne="http://schemas.microsoft.com/office/word/2006/wordml" xmlns:wps="http://schemas.microsoft.com/office/word/2010/wordprocessingShape" mc:Ignorable="w14 w15 w16se w16cid w16 w16cex w16sdtdh wp14">
+<w:glossaryDocument xmlns:wpc="http://schemas.microsoft.com/office/word/2010/wordprocessingCanvas" xmlns:cx="http://schemas.microsoft.com/office/drawing/2014/chartex" xmlns:mc="http://schemas.openxmlformats.org/markup-compatibility/2006" xmlns:o="urn:schemas-microsoft-com:office:office" xmlns:r="http://schemas.openxmlformats.org/officeDocument/2006/relationships" xmlns:m="http://schemas.openxmlformats.org/officeDocument/2006/math" xmlns:v="urn:schemas-microsoft-com:vml" xmlns:wp14="http://schemas.microsoft.com/office/word/2010/wordprocessingDrawing" xmlns:wp="http://schemas.openxmlformats.org/drawingml/2006/wordprocessingDrawing" xmlns:w10="urn:schemas-microsoft-com:office:word" xmlns:w="http://schemas.openxmlformats.org/wordprocessingml/2006/main" xmlns:w14="http://schemas.microsoft.com/office/word/2010/wordml" xmlns:w15="http://schemas.microsoft.com/office/word/2012/wordml" xmlns:w16se="http://schemas.microsoft.com/office/word/2015/wordml/symex" xmlns:wpg="http://schemas.microsoft.com/office/word/2010/wordprocessingGroup" xmlns:wpi="http://schemas.microsoft.com/office/word/2010/wordprocessingInk" xmlns:wne="http://schemas.microsoft.com/office/word/2006/wordml" xmlns:wps="http://schemas.microsoft.com/office/word/2010/wordprocessingShape" mc:Ignorable="w14 w15 w16se wp14">
   <w:docParts>
     <w:docPart>
       <w:docPartPr>
@@ -12212,31 +12096,31 @@
 </file>
 
 <file path=word/glossary/fontTable.xml><?xml version="1.0" encoding="utf-8"?>
-<w:fonts xmlns:mc="http://schemas.openxmlformats.org/markup-compatibility/2006" xmlns:r="http://schemas.openxmlformats.org/officeDocument/2006/relationships" xmlns:w="http://schemas.openxmlformats.org/wordprocessingml/2006/main" xmlns:w14="http://schemas.microsoft.com/office/word/2010/wordml" xmlns:w15="http://schemas.microsoft.com/office/word/2012/wordml" xmlns:w16cex="http://schemas.microsoft.com/office/word/2018/wordml/cex" xmlns:w16cid="http://schemas.microsoft.com/office/word/2016/wordml/cid" xmlns:w16="http://schemas.microsoft.com/office/word/2018/wordml" xmlns:w16sdtdh="http://schemas.microsoft.com/office/word/2020/wordml/sdtdatahash" xmlns:w16se="http://schemas.microsoft.com/office/word/2015/wordml/symex" mc:Ignorable="w14 w15 w16se w16cid w16 w16cex w16sdtdh">
+<w:fonts xmlns:mc="http://schemas.openxmlformats.org/markup-compatibility/2006" xmlns:r="http://schemas.openxmlformats.org/officeDocument/2006/relationships" xmlns:w="http://schemas.openxmlformats.org/wordprocessingml/2006/main" xmlns:w14="http://schemas.microsoft.com/office/word/2010/wordml" xmlns:w15="http://schemas.microsoft.com/office/word/2012/wordml" xmlns:w16se="http://schemas.microsoft.com/office/word/2015/wordml/symex" mc:Ignorable="w14 w15 w16se">
   <w:font w:name="Times New Roman">
     <w:panose1 w:val="02020603050405020304"/>
-    <w:charset w:val="00"/>
+    <w:charset w:val="CC"/>
     <w:family w:val="roman"/>
     <w:pitch w:val="variable"/>
     <w:sig w:usb0="E0002EFF" w:usb1="C000785B" w:usb2="00000009" w:usb3="00000000" w:csb0="000001FF" w:csb1="00000000"/>
   </w:font>
   <w:font w:name="Calibri">
     <w:panose1 w:val="020F0502020204030204"/>
-    <w:charset w:val="00"/>
+    <w:charset w:val="CC"/>
     <w:family w:val="swiss"/>
     <w:pitch w:val="variable"/>
     <w:sig w:usb0="E4002EFF" w:usb1="C000247B" w:usb2="00000009" w:usb3="00000000" w:csb0="000001FF" w:csb1="00000000"/>
   </w:font>
   <w:font w:name="Calibri Light">
     <w:panose1 w:val="020F0302020204030204"/>
-    <w:charset w:val="00"/>
+    <w:charset w:val="CC"/>
     <w:family w:val="swiss"/>
     <w:pitch w:val="variable"/>
     <w:sig w:usb0="E4002EFF" w:usb1="C000247B" w:usb2="00000009" w:usb3="00000000" w:csb0="000001FF" w:csb1="00000000"/>
   </w:font>
   <w:font w:name="Arial">
     <w:panose1 w:val="020B0604020202020204"/>
-    <w:charset w:val="00"/>
+    <w:charset w:val="CC"/>
     <w:family w:val="swiss"/>
     <w:pitch w:val="variable"/>
     <w:sig w:usb0="E0002EFF" w:usb1="C000785B" w:usb2="00000009" w:usb3="00000000" w:csb0="000001FF" w:csb1="00000000"/>
@@ -12259,7 +12143,7 @@
 </file>
 
 <file path=word/glossary/settings.xml><?xml version="1.0" encoding="utf-8"?>
-<w:settings xmlns:mc="http://schemas.openxmlformats.org/markup-compatibility/2006" xmlns:o="urn:schemas-microsoft-com:office:office" xmlns:r="http://schemas.openxmlformats.org/officeDocument/2006/relationships" xmlns:m="http://schemas.openxmlformats.org/officeDocument/2006/math" xmlns:v="urn:schemas-microsoft-com:vml" xmlns:w10="urn:schemas-microsoft-com:office:word" xmlns:w="http://schemas.openxmlformats.org/wordprocessingml/2006/main" xmlns:w14="http://schemas.microsoft.com/office/word/2010/wordml" xmlns:w15="http://schemas.microsoft.com/office/word/2012/wordml" xmlns:w16cex="http://schemas.microsoft.com/office/word/2018/wordml/cex" xmlns:w16cid="http://schemas.microsoft.com/office/word/2016/wordml/cid" xmlns:w16="http://schemas.microsoft.com/office/word/2018/wordml" xmlns:w16sdtdh="http://schemas.microsoft.com/office/word/2020/wordml/sdtdatahash" xmlns:w16se="http://schemas.microsoft.com/office/word/2015/wordml/symex" xmlns:sl="http://schemas.openxmlformats.org/schemaLibrary/2006/main" mc:Ignorable="w14 w15 w16se w16cid w16 w16cex w16sdtdh">
+<w:settings xmlns:mc="http://schemas.openxmlformats.org/markup-compatibility/2006" xmlns:o="urn:schemas-microsoft-com:office:office" xmlns:r="http://schemas.openxmlformats.org/officeDocument/2006/relationships" xmlns:m="http://schemas.openxmlformats.org/officeDocument/2006/math" xmlns:v="urn:schemas-microsoft-com:vml" xmlns:w10="urn:schemas-microsoft-com:office:word" xmlns:w="http://schemas.openxmlformats.org/wordprocessingml/2006/main" xmlns:w14="http://schemas.microsoft.com/office/word/2010/wordml" xmlns:w15="http://schemas.microsoft.com/office/word/2012/wordml" xmlns:w16se="http://schemas.microsoft.com/office/word/2015/wordml/symex" xmlns:sl="http://schemas.openxmlformats.org/schemaLibrary/2006/main" mc:Ignorable="w14 w15 w16se">
   <w:view w:val="normal"/>
   <w:defaultTabStop w:val="708"/>
   <w:hyphenationZone w:val="425"/>
@@ -12271,13 +12155,13 @@
     <w:compatSetting w:name="enableOpenTypeFeatures" w:uri="http://schemas.microsoft.com/office/word" w:val="1"/>
     <w:compatSetting w:name="doNotFlipMirrorIndents" w:uri="http://schemas.microsoft.com/office/word" w:val="1"/>
     <w:compatSetting w:name="differentiateMultirowTableHeaders" w:uri="http://schemas.microsoft.com/office/word" w:val="1"/>
-    <w:compatSetting w:name="useWord2013TrackBottomHyphenation" w:uri="http://schemas.microsoft.com/office/word" w:val="1"/>
   </w:compat>
   <w:rsids>
     <w:rsidRoot w:val="00AC7B11"/>
     <w:rsid w:val="00086692"/>
     <w:rsid w:val="00AC7B11"/>
     <w:rsid w:val="00C20F22"/>
+    <w:rsid w:val="00E25F1B"/>
   </w:rsids>
   <m:mathPr>
     <m:mathFont m:val="Cambria Math"/>
@@ -12301,7 +12185,7 @@
 </file>
 
 <file path=word/glossary/styles.xml><?xml version="1.0" encoding="utf-8"?>
-<w:styles xmlns:mc="http://schemas.openxmlformats.org/markup-compatibility/2006" xmlns:r="http://schemas.openxmlformats.org/officeDocument/2006/relationships" xmlns:w="http://schemas.openxmlformats.org/wordprocessingml/2006/main" xmlns:w14="http://schemas.microsoft.com/office/word/2010/wordml" xmlns:w15="http://schemas.microsoft.com/office/word/2012/wordml" xmlns:w16cex="http://schemas.microsoft.com/office/word/2018/wordml/cex" xmlns:w16cid="http://schemas.microsoft.com/office/word/2016/wordml/cid" xmlns:w16="http://schemas.microsoft.com/office/word/2018/wordml" xmlns:w16sdtdh="http://schemas.microsoft.com/office/word/2020/wordml/sdtdatahash" xmlns:w16se="http://schemas.microsoft.com/office/word/2015/wordml/symex" mc:Ignorable="w14 w15 w16se w16cid w16 w16cex w16sdtdh">
+<w:styles xmlns:mc="http://schemas.openxmlformats.org/markup-compatibility/2006" xmlns:r="http://schemas.openxmlformats.org/officeDocument/2006/relationships" xmlns:w="http://schemas.openxmlformats.org/wordprocessingml/2006/main" xmlns:w14="http://schemas.microsoft.com/office/word/2010/wordml" xmlns:w15="http://schemas.microsoft.com/office/word/2012/wordml" xmlns:w16se="http://schemas.microsoft.com/office/word/2015/wordml/symex" mc:Ignorable="w14 w15 w16se">
   <w:docDefaults>
     <w:rPrDefault>
       <w:rPr>
@@ -12317,7 +12201,7 @@
       </w:pPr>
     </w:pPrDefault>
   </w:docDefaults>
-  <w:latentStyles w:defLockedState="0" w:defUIPriority="99" w:defSemiHidden="0" w:defUnhideWhenUsed="0" w:defQFormat="0" w:count="376">
+  <w:latentStyles w:defLockedState="0" w:defUIPriority="99" w:defSemiHidden="0" w:defUnhideWhenUsed="0" w:defQFormat="0" w:count="371">
     <w:lsdException w:name="Normal" w:uiPriority="0" w:qFormat="1"/>
     <w:lsdException w:name="heading 1" w:uiPriority="9" w:qFormat="1"/>
     <w:lsdException w:name="heading 2" w:semiHidden="1" w:uiPriority="9" w:unhideWhenUsed="1" w:qFormat="1"/>
@@ -12689,23 +12573,18 @@
     <w:lsdException w:name="List Table 5 Dark Accent 6" w:uiPriority="50"/>
     <w:lsdException w:name="List Table 6 Colorful Accent 6" w:uiPriority="51"/>
     <w:lsdException w:name="List Table 7 Colorful Accent 6" w:uiPriority="52"/>
-    <w:lsdException w:name="Mention" w:semiHidden="1" w:unhideWhenUsed="1"/>
-    <w:lsdException w:name="Smart Hyperlink" w:semiHidden="1" w:unhideWhenUsed="1"/>
-    <w:lsdException w:name="Hashtag" w:semiHidden="1" w:unhideWhenUsed="1"/>
-    <w:lsdException w:name="Unresolved Mention" w:semiHidden="1" w:unhideWhenUsed="1"/>
-    <w:lsdException w:name="Smart Link" w:semiHidden="1" w:unhideWhenUsed="1"/>
   </w:latentStyles>
-  <w:style w:type="paragraph" w:default="1" w:styleId="Normal">
+  <w:style w:type="paragraph" w:default="1" w:styleId="a">
     <w:name w:val="Normal"/>
     <w:qFormat/>
   </w:style>
-  <w:style w:type="character" w:default="1" w:styleId="DefaultParagraphFont">
+  <w:style w:type="character" w:default="1" w:styleId="a0">
     <w:name w:val="Default Paragraph Font"/>
     <w:uiPriority w:val="1"/>
     <w:semiHidden/>
     <w:unhideWhenUsed/>
   </w:style>
-  <w:style w:type="table" w:default="1" w:styleId="TableNormal">
+  <w:style w:type="table" w:default="1" w:styleId="a1">
     <w:name w:val="Normal Table"/>
     <w:uiPriority w:val="99"/>
     <w:semiHidden/>
@@ -12720,7 +12599,7 @@
       </w:tblCellMar>
     </w:tblPr>
   </w:style>
-  <w:style w:type="numbering" w:default="1" w:styleId="NoList">
+  <w:style w:type="numbering" w:default="1" w:styleId="a2">
     <w:name w:val="No List"/>
     <w:uiPriority w:val="99"/>
     <w:semiHidden/>
@@ -12754,7 +12633,7 @@
 </file>
 
 <file path=word/glossary/webSettings.xml><?xml version="1.0" encoding="utf-8"?>
-<w:webSettings xmlns:mc="http://schemas.openxmlformats.org/markup-compatibility/2006" xmlns:r="http://schemas.openxmlformats.org/officeDocument/2006/relationships" xmlns:w="http://schemas.openxmlformats.org/wordprocessingml/2006/main" xmlns:w14="http://schemas.microsoft.com/office/word/2010/wordml" xmlns:w15="http://schemas.microsoft.com/office/word/2012/wordml" xmlns:w16cex="http://schemas.microsoft.com/office/word/2018/wordml/cex" xmlns:w16cid="http://schemas.microsoft.com/office/word/2016/wordml/cid" xmlns:w16="http://schemas.microsoft.com/office/word/2018/wordml" xmlns:w16sdtdh="http://schemas.microsoft.com/office/word/2020/wordml/sdtdatahash" xmlns:w16se="http://schemas.microsoft.com/office/word/2015/wordml/symex" mc:Ignorable="w14 w15 w16se w16cid w16 w16cex w16sdtdh">
+<w:webSettings xmlns:mc="http://schemas.openxmlformats.org/markup-compatibility/2006" xmlns:r="http://schemas.openxmlformats.org/officeDocument/2006/relationships" xmlns:w="http://schemas.openxmlformats.org/wordprocessingml/2006/main" xmlns:w14="http://schemas.microsoft.com/office/word/2010/wordml" xmlns:w15="http://schemas.microsoft.com/office/word/2012/wordml" xmlns:w16se="http://schemas.microsoft.com/office/word/2015/wordml/symex" mc:Ignorable="w14 w15 w16se">
   <w:optimizeForBrowser/>
   <w:allowPNG/>
 </w:webSettings>
@@ -13026,7 +12905,7 @@
 </file>
 
 <file path=customXml/itemProps1.xml><?xml version="1.0" encoding="utf-8"?>
-<ds:datastoreItem xmlns:ds="http://schemas.openxmlformats.org/officeDocument/2006/customXml" ds:itemID="{E9D60429-8733-4A92-9290-D202437ABA87}">
+<ds:datastoreItem xmlns:ds="http://schemas.openxmlformats.org/officeDocument/2006/customXml" ds:itemID="{7395552A-19FA-43A8-84CB-C84C413C2FAE}">
   <ds:schemaRefs>
     <ds:schemaRef ds:uri="http://schemas.openxmlformats.org/officeDocument/2006/bibliography"/>
   </ds:schemaRefs>

</xml_diff>